<commit_message>
Main Template Frissitve #3
</commit_message>
<xml_diff>
--- a/templ_02_0.docx
+++ b/templ_02_0.docx
@@ -163,7 +163,23 @@
           <w:i/>
           <w:color w:val="0000FF"/>
         </w:rPr>
-        <w:t>[A kialakítandó szoftver legmagasabb szintű architekturális képe. A fontosabb alrendszerek felsorolása, a közöttük kialakítandó interfészek lényege, a felhasználói kapcsolatok alapja. Esetleges hálózati és adattárolási elvárások.]</w:t>
+        <w:t xml:space="preserve">[A kialakítandó szoftver legmagasabb szintű </w:t>
+      </w:r>
+      <w:proofErr w:type="spellStart"/>
+      <w:r>
+        <w:rPr>
+          <w:i/>
+          <w:color w:val="0000FF"/>
+        </w:rPr>
+        <w:t>architekturális</w:t>
+      </w:r>
+      <w:proofErr w:type="spellEnd"/>
+      <w:r>
+        <w:rPr>
+          <w:i/>
+          <w:color w:val="0000FF"/>
+        </w:rPr>
+        <w:t xml:space="preserve"> képe. A fontosabb alrendszerek felsorolása, a közöttük kialakítandó interfészek lényege, a felhasználói kapcsolatok alapja. Esetleges hálózati és adattárolási elvárások.]</w:t>
       </w:r>
     </w:p>
     <w:p>
@@ -246,7 +262,21 @@
         <w:rPr>
           <w:rFonts w:ascii="Arial" w:hAnsi="Arial" w:cs="Arial"/>
         </w:rPr>
-        <w:t>kezeli a tektonok jellemzőit (pl. lehetséges-e gombafonalak kereszteződése) és fejlődését (törését), mozgását és térbeli elhelyezkedését, valamint szomszédsági kapcsolatait;</w:t>
+        <w:t xml:space="preserve">kezeli a </w:t>
+      </w:r>
+      <w:proofErr w:type="spellStart"/>
+      <w:r>
+        <w:rPr>
+          <w:rFonts w:ascii="Arial" w:hAnsi="Arial" w:cs="Arial"/>
+        </w:rPr>
+        <w:t>tektonok</w:t>
+      </w:r>
+      <w:proofErr w:type="spellEnd"/>
+      <w:r>
+        <w:rPr>
+          <w:rFonts w:ascii="Arial" w:hAnsi="Arial" w:cs="Arial"/>
+        </w:rPr>
+        <w:t xml:space="preserve"> jellemzőit (pl. lehetséges-e gombafonalak kereszteződése) és fejlődését (törését), mozgását és térbeli elhelyezkedését, valamint szomszédsági kapcsolatait;</w:t>
       </w:r>
     </w:p>
     <w:p>
@@ -921,7 +951,15 @@
         <w:pStyle w:val="magyarazat"/>
       </w:pPr>
       <w:r>
-        <w:t>[A feladat kb. 4000 karakteres (kb 1,5 oldal) részletezettségű magyar nyelvű leírása. Nem szerepelhetnek informatikai kifejezések.]</w:t>
+        <w:t>[A feladat kb. 4000 karakteres (</w:t>
+      </w:r>
+      <w:proofErr w:type="spellStart"/>
+      <w:r>
+        <w:t>kb</w:t>
+      </w:r>
+      <w:proofErr w:type="spellEnd"/>
+      <w:r>
+        <w:t xml:space="preserve"> 1,5 oldal) részletezettségű magyar nyelvű leírása. Nem szerepelhetnek informatikai kifejezések.]</w:t>
       </w:r>
     </w:p>
     <w:p>
@@ -971,7 +1009,21 @@
         <w:rPr>
           <w:rFonts w:ascii="Arial" w:hAnsi="Arial" w:cs="Arial"/>
         </w:rPr>
-        <w:t>A játék különböző méretű és formájú kéregdarabokon folyik, amelyek mozognak és időnként kettétörnek. A tektonok között rések találhatók.</w:t>
+        <w:t xml:space="preserve">A játék különböző méretű és formájú kéregdarabokon folyik, amelyek mozognak és időnként kettétörnek. A </w:t>
+      </w:r>
+      <w:proofErr w:type="spellStart"/>
+      <w:r>
+        <w:rPr>
+          <w:rFonts w:ascii="Arial" w:hAnsi="Arial" w:cs="Arial"/>
+        </w:rPr>
+        <w:t>tektonok</w:t>
+      </w:r>
+      <w:proofErr w:type="spellEnd"/>
+      <w:r>
+        <w:rPr>
+          <w:rFonts w:ascii="Arial" w:hAnsi="Arial" w:cs="Arial"/>
+        </w:rPr>
+        <w:t xml:space="preserve"> között rések találhatók.</w:t>
       </w:r>
     </w:p>
     <w:p>
@@ -1068,7 +1120,21 @@
         <w:rPr>
           <w:rFonts w:ascii="Arial" w:hAnsi="Arial" w:cs="Arial"/>
         </w:rPr>
-        <w:t>egyes tektonokon nem nőhet gombatest;</w:t>
+        <w:t xml:space="preserve">egyes </w:t>
+      </w:r>
+      <w:proofErr w:type="spellStart"/>
+      <w:r>
+        <w:rPr>
+          <w:rFonts w:ascii="Arial" w:hAnsi="Arial" w:cs="Arial"/>
+        </w:rPr>
+        <w:t>tektonokon</w:t>
+      </w:r>
+      <w:proofErr w:type="spellEnd"/>
+      <w:r>
+        <w:rPr>
+          <w:rFonts w:ascii="Arial" w:hAnsi="Arial" w:cs="Arial"/>
+        </w:rPr>
+        <w:t xml:space="preserve"> nem nőhet gombatest;</w:t>
       </w:r>
     </w:p>
     <w:p>
@@ -1127,7 +1193,21 @@
         <w:rPr>
           <w:rFonts w:ascii="Arial" w:hAnsi="Arial" w:cs="Arial"/>
         </w:rPr>
-        <w:t>a gombák fonalakat növesztenek, amelyek a tektonokon ágaznak el;</w:t>
+        <w:t xml:space="preserve">a gombák fonalakat növesztenek, amelyek a </w:t>
+      </w:r>
+      <w:proofErr w:type="spellStart"/>
+      <w:r>
+        <w:rPr>
+          <w:rFonts w:ascii="Arial" w:hAnsi="Arial" w:cs="Arial"/>
+        </w:rPr>
+        <w:t>tektonokon</w:t>
+      </w:r>
+      <w:proofErr w:type="spellEnd"/>
+      <w:r>
+        <w:rPr>
+          <w:rFonts w:ascii="Arial" w:hAnsi="Arial" w:cs="Arial"/>
+        </w:rPr>
+        <w:t xml:space="preserve"> ágaznak el;</w:t>
       </w:r>
     </w:p>
     <w:p>
@@ -1146,7 +1226,21 @@
         <w:rPr>
           <w:rFonts w:ascii="Arial" w:hAnsi="Arial" w:cs="Arial"/>
         </w:rPr>
-        <w:t>egyes tektonokon több fonal is növekedhet, míg másokon csak egyetlen fonal lehet jelen;</w:t>
+        <w:t xml:space="preserve">egyes </w:t>
+      </w:r>
+      <w:proofErr w:type="spellStart"/>
+      <w:r>
+        <w:rPr>
+          <w:rFonts w:ascii="Arial" w:hAnsi="Arial" w:cs="Arial"/>
+        </w:rPr>
+        <w:t>tektonokon</w:t>
+      </w:r>
+      <w:proofErr w:type="spellEnd"/>
+      <w:r>
+        <w:rPr>
+          <w:rFonts w:ascii="Arial" w:hAnsi="Arial" w:cs="Arial"/>
+        </w:rPr>
+        <w:t xml:space="preserve"> több fonal is növekedhet, míg másokon csak egyetlen fonal lehet jelen;</w:t>
       </w:r>
     </w:p>
     <w:p>
@@ -1165,7 +1259,21 @@
         <w:rPr>
           <w:rFonts w:ascii="Arial" w:hAnsi="Arial" w:cs="Arial"/>
         </w:rPr>
-        <w:t>a tektontörés a törésvonal mentén elszakítja a gombafonalakat;</w:t>
+        <w:t xml:space="preserve">a </w:t>
+      </w:r>
+      <w:proofErr w:type="spellStart"/>
+      <w:r>
+        <w:rPr>
+          <w:rFonts w:ascii="Arial" w:hAnsi="Arial" w:cs="Arial"/>
+        </w:rPr>
+        <w:t>tektontörés</w:t>
+      </w:r>
+      <w:proofErr w:type="spellEnd"/>
+      <w:r>
+        <w:rPr>
+          <w:rFonts w:ascii="Arial" w:hAnsi="Arial" w:cs="Arial"/>
+        </w:rPr>
+        <w:t xml:space="preserve"> a törésvonal mentén elszakítja a gombafonalakat;</w:t>
       </w:r>
     </w:p>
     <w:p>
@@ -1184,7 +1292,21 @@
         <w:rPr>
           <w:rFonts w:ascii="Arial" w:hAnsi="Arial" w:cs="Arial"/>
         </w:rPr>
-        <w:t>egyes tektonokon a fonalak idővel felszívódnak;</w:t>
+        <w:t xml:space="preserve">egyes </w:t>
+      </w:r>
+      <w:proofErr w:type="spellStart"/>
+      <w:r>
+        <w:rPr>
+          <w:rFonts w:ascii="Arial" w:hAnsi="Arial" w:cs="Arial"/>
+        </w:rPr>
+        <w:t>tektonokon</w:t>
+      </w:r>
+      <w:proofErr w:type="spellEnd"/>
+      <w:r>
+        <w:rPr>
+          <w:rFonts w:ascii="Arial" w:hAnsi="Arial" w:cs="Arial"/>
+        </w:rPr>
+        <w:t xml:space="preserve"> a fonalak idővel felszívódnak;</w:t>
       </w:r>
     </w:p>
     <w:p>
@@ -1243,7 +1365,35 @@
         <w:rPr>
           <w:rFonts w:ascii="Arial" w:hAnsi="Arial" w:cs="Arial"/>
         </w:rPr>
-        <w:t>a gombatestek időről-időre spórákat szórnak a szomszédos tektonokra. A fejlettebb gombatestek a szomszédos tektonok szomszédjaira is eljuttathatják a spórákat;</w:t>
+        <w:t xml:space="preserve">a gombatestek időről-időre spórákat szórnak a szomszédos </w:t>
+      </w:r>
+      <w:proofErr w:type="spellStart"/>
+      <w:r>
+        <w:rPr>
+          <w:rFonts w:ascii="Arial" w:hAnsi="Arial" w:cs="Arial"/>
+        </w:rPr>
+        <w:t>tektonokra</w:t>
+      </w:r>
+      <w:proofErr w:type="spellEnd"/>
+      <w:r>
+        <w:rPr>
+          <w:rFonts w:ascii="Arial" w:hAnsi="Arial" w:cs="Arial"/>
+        </w:rPr>
+        <w:t xml:space="preserve">. A fejlettebb gombatestek a szomszédos </w:t>
+      </w:r>
+      <w:proofErr w:type="spellStart"/>
+      <w:r>
+        <w:rPr>
+          <w:rFonts w:ascii="Arial" w:hAnsi="Arial" w:cs="Arial"/>
+        </w:rPr>
+        <w:t>tektonok</w:t>
+      </w:r>
+      <w:proofErr w:type="spellEnd"/>
+      <w:r>
+        <w:rPr>
+          <w:rFonts w:ascii="Arial" w:hAnsi="Arial" w:cs="Arial"/>
+        </w:rPr>
+        <w:t xml:space="preserve"> szomszédjaira is eljuttathatják a spórákat;</w:t>
       </w:r>
     </w:p>
     <w:p>
@@ -1410,7 +1560,21 @@
         <w:rPr>
           <w:rFonts w:ascii="Arial" w:hAnsi="Arial" w:cs="Arial"/>
         </w:rPr>
-        <w:t>a rovarok a tektonokon szétszórt spórákat fogyasztják;</w:t>
+        <w:t xml:space="preserve">a rovarok a </w:t>
+      </w:r>
+      <w:proofErr w:type="spellStart"/>
+      <w:r>
+        <w:rPr>
+          <w:rFonts w:ascii="Arial" w:hAnsi="Arial" w:cs="Arial"/>
+        </w:rPr>
+        <w:t>tektonokon</w:t>
+      </w:r>
+      <w:proofErr w:type="spellEnd"/>
+      <w:r>
+        <w:rPr>
+          <w:rFonts w:ascii="Arial" w:hAnsi="Arial" w:cs="Arial"/>
+        </w:rPr>
+        <w:t xml:space="preserve"> szétszórt spórákat fogyasztják;</w:t>
       </w:r>
     </w:p>
     <w:p>
@@ -1539,7 +1703,21 @@
         <w:rPr>
           <w:rFonts w:ascii="Arial" w:hAnsi="Arial" w:cs="Arial"/>
         </w:rPr>
-        <w:t>meghatározza, mikor és hol fejlődjön új gombatest;</w:t>
+        <w:t xml:space="preserve">meghatározza, mikor és hol </w:t>
+      </w:r>
+      <w:proofErr w:type="spellStart"/>
+      <w:r>
+        <w:rPr>
+          <w:rFonts w:ascii="Arial" w:hAnsi="Arial" w:cs="Arial"/>
+        </w:rPr>
+        <w:t>fejlődjön</w:t>
+      </w:r>
+      <w:proofErr w:type="spellEnd"/>
+      <w:r>
+        <w:rPr>
+          <w:rFonts w:ascii="Arial" w:hAnsi="Arial" w:cs="Arial"/>
+        </w:rPr>
+        <w:t xml:space="preserve"> új gombatest;</w:t>
       </w:r>
     </w:p>
     <w:p>
@@ -1577,7 +1755,35 @@
         <w:rPr>
           <w:rFonts w:ascii="Arial" w:hAnsi="Arial" w:cs="Arial"/>
         </w:rPr>
-        <w:t>dönt a fonalak elhelyezéséről, hogy a gombák minél hatékonyabban terjedhessenek, számolva azzal, hogy egyes tektonokon nem mindenhol lehet gombatestet növeszteni és a fonalak egyes tektonokon idővel felszívódnak.</w:t>
+        <w:t xml:space="preserve">dönt a fonalak elhelyezéséről, hogy a gombák minél hatékonyabban terjedhessenek, számolva azzal, hogy egyes </w:t>
+      </w:r>
+      <w:proofErr w:type="spellStart"/>
+      <w:r>
+        <w:rPr>
+          <w:rFonts w:ascii="Arial" w:hAnsi="Arial" w:cs="Arial"/>
+        </w:rPr>
+        <w:t>tektonokon</w:t>
+      </w:r>
+      <w:proofErr w:type="spellEnd"/>
+      <w:r>
+        <w:rPr>
+          <w:rFonts w:ascii="Arial" w:hAnsi="Arial" w:cs="Arial"/>
+        </w:rPr>
+        <w:t xml:space="preserve"> nem mindenhol lehet gombatestet növeszteni és a fonalak egyes </w:t>
+      </w:r>
+      <w:proofErr w:type="spellStart"/>
+      <w:r>
+        <w:rPr>
+          <w:rFonts w:ascii="Arial" w:hAnsi="Arial" w:cs="Arial"/>
+        </w:rPr>
+        <w:t>tektonokon</w:t>
+      </w:r>
+      <w:proofErr w:type="spellEnd"/>
+      <w:r>
+        <w:rPr>
+          <w:rFonts w:ascii="Arial" w:hAnsi="Arial" w:cs="Arial"/>
+        </w:rPr>
+        <w:t xml:space="preserve"> idővel felszívódnak.</w:t>
       </w:r>
     </w:p>
     <w:p>
@@ -1817,7 +2023,21 @@
         <w:rPr>
           <w:rFonts w:ascii="Arial" w:hAnsi="Arial" w:cs="Arial"/>
         </w:rPr>
-        <w:t>a rovarok mozgása a tektonok elmozdulása miatt is módosulhat.</w:t>
+        <w:t xml:space="preserve">a rovarok mozgása a </w:t>
+      </w:r>
+      <w:proofErr w:type="spellStart"/>
+      <w:r>
+        <w:rPr>
+          <w:rFonts w:ascii="Arial" w:hAnsi="Arial" w:cs="Arial"/>
+        </w:rPr>
+        <w:t>tektonok</w:t>
+      </w:r>
+      <w:proofErr w:type="spellEnd"/>
+      <w:r>
+        <w:rPr>
+          <w:rFonts w:ascii="Arial" w:hAnsi="Arial" w:cs="Arial"/>
+        </w:rPr>
+        <w:t xml:space="preserve"> elmozdulása miatt is módosulhat.</w:t>
       </w:r>
     </w:p>
     <w:p>
@@ -1880,7 +2100,21 @@
         <w:rPr>
           <w:rFonts w:ascii="Arial" w:hAnsi="Arial" w:cs="Arial"/>
         </w:rPr>
-        <w:t>a gombászok közül az nyer, akinek a legtöbb gombatestje fejlődött ki a játék végére, beleértve azokat is, amelyek időközben elpusztultak;</w:t>
+        <w:t xml:space="preserve">a gombászok közül az nyer, akinek a legtöbb </w:t>
+      </w:r>
+      <w:proofErr w:type="spellStart"/>
+      <w:r>
+        <w:rPr>
+          <w:rFonts w:ascii="Arial" w:hAnsi="Arial" w:cs="Arial"/>
+        </w:rPr>
+        <w:t>gombatestje</w:t>
+      </w:r>
+      <w:proofErr w:type="spellEnd"/>
+      <w:r>
+        <w:rPr>
+          <w:rFonts w:ascii="Arial" w:hAnsi="Arial" w:cs="Arial"/>
+        </w:rPr>
+        <w:t xml:space="preserve"> fejlődött ki a játék végére, beleértve azokat is, amelyek időközben elpusztultak;</w:t>
       </w:r>
     </w:p>
     <w:p>
@@ -2185,7 +2419,21 @@
         <w:rPr>
           <w:rFonts w:ascii="Arial" w:hAnsi="Arial" w:cs="Arial"/>
         </w:rPr>
-        <w:t>a térképen egyidejűleg csak egy meghatározott számú tekton lehet jelen;</w:t>
+        <w:t xml:space="preserve">a térképen egyidejűleg csak egy meghatározott számú </w:t>
+      </w:r>
+      <w:proofErr w:type="spellStart"/>
+      <w:r>
+        <w:rPr>
+          <w:rFonts w:ascii="Arial" w:hAnsi="Arial" w:cs="Arial"/>
+        </w:rPr>
+        <w:t>tekton</w:t>
+      </w:r>
+      <w:proofErr w:type="spellEnd"/>
+      <w:r>
+        <w:rPr>
+          <w:rFonts w:ascii="Arial" w:hAnsi="Arial" w:cs="Arial"/>
+        </w:rPr>
+        <w:t xml:space="preserve"> lehet jelen;</w:t>
       </w:r>
     </w:p>
     <w:p>
@@ -2207,7 +2455,21 @@
         <w:rPr>
           <w:rFonts w:ascii="Arial" w:hAnsi="Arial" w:cs="Arial"/>
         </w:rPr>
-        <w:t>a tektonok törése nem hozhat létre túl kicsi területeket.</w:t>
+        <w:t xml:space="preserve">a </w:t>
+      </w:r>
+      <w:proofErr w:type="spellStart"/>
+      <w:r>
+        <w:rPr>
+          <w:rFonts w:ascii="Arial" w:hAnsi="Arial" w:cs="Arial"/>
+        </w:rPr>
+        <w:t>tektonok</w:t>
+      </w:r>
+      <w:proofErr w:type="spellEnd"/>
+      <w:r>
+        <w:rPr>
+          <w:rFonts w:ascii="Arial" w:hAnsi="Arial" w:cs="Arial"/>
+        </w:rPr>
+        <w:t xml:space="preserve"> törése nem hozhat létre túl kicsi területeket.</w:t>
       </w:r>
     </w:p>
     <w:p>
@@ -2381,12 +2643,21 @@
           <w:highlight w:val="yellow"/>
         </w:rPr>
       </w:pPr>
+      <w:proofErr w:type="spellStart"/>
       <w:r>
         <w:rPr>
           <w:rFonts w:ascii="Arial" w:hAnsi="Arial" w:cs="Arial"/>
           <w:highlight w:val="yellow"/>
         </w:rPr>
-        <w:t>Sztem azért a tantárgyi honlapokat érdemes lenne feltüntetni:</w:t>
+        <w:t>Sztem</w:t>
+      </w:r>
+      <w:proofErr w:type="spellEnd"/>
+      <w:r>
+        <w:rPr>
+          <w:rFonts w:ascii="Arial" w:hAnsi="Arial" w:cs="Arial"/>
+          <w:highlight w:val="yellow"/>
+        </w:rPr>
+        <w:t xml:space="preserve"> azért a tantárgyi honlapokat érdemes lenne feltüntetni:</w:t>
       </w:r>
     </w:p>
     <w:p>
@@ -2460,7 +2731,31 @@
         <w:pStyle w:val="magyarazat"/>
       </w:pPr>
       <w:r>
-        <w:t>[Az alábbi táblázat kitöltésével készítendő. Dolgozzon ki követelmény azonosító rendszert! Az ellenőrzés módja szokásosan bemutatás és/vagy kiértékelés, ennek a konkrét megvalósulását kell megadni. Prioritás az RFC 2119 alapján (alapvető: MUST, fontos: SHOULD, opcionális: MAY). Az alapvető követelmények nem teljesítése végzetes hiba, a rendszer nem fogadható el. Forrás alatt a követelményt előíró anyagot, szervezetet kell érteni. Esetünkben forrás lehet maga a csapat is, mikor ő talál ki követelményt. Use-case-ek alatt az adott követelményt megvalósító használati esete(ke)t kell megadni.</w:t>
+        <w:t xml:space="preserve">[Az alábbi táblázat kitöltésével készítendő. Dolgozzon ki követelmény azonosító rendszert! Az ellenőrzés módja szokásosan bemutatás és/vagy kiértékelés, ennek a konkrét megvalósulását kell megadni. Prioritás az RFC 2119 alapján (alapvető: MUST, fontos: SHOULD, opcionális: MAY). Az alapvető követelmények nem teljesítése végzetes hiba, a rendszer nem fogadható el. Forrás alatt a követelményt előíró anyagot, szervezetet kell érteni. Esetünkben forrás lehet maga a csapat is, mikor ő talál ki követelményt. </w:t>
+      </w:r>
+      <w:proofErr w:type="spellStart"/>
+      <w:r>
+        <w:t>Use</w:t>
+      </w:r>
+      <w:proofErr w:type="spellEnd"/>
+      <w:r>
+        <w:t>-</w:t>
+      </w:r>
+      <w:proofErr w:type="spellStart"/>
+      <w:r>
+        <w:t>case</w:t>
+      </w:r>
+      <w:proofErr w:type="spellEnd"/>
+      <w:r>
+        <w:t>-ek alatt az adott követelményt megvalósító használati esete(</w:t>
+      </w:r>
+      <w:proofErr w:type="spellStart"/>
+      <w:r>
+        <w:t>ke</w:t>
+      </w:r>
+      <w:proofErr w:type="spellEnd"/>
+      <w:r>
+        <w:t>)t kell megadni.</w:t>
       </w:r>
     </w:p>
     <w:p>
@@ -2687,6 +2982,7 @@
                 <w:color w:val="auto"/>
               </w:rPr>
             </w:pPr>
+            <w:proofErr w:type="spellStart"/>
             <w:r>
               <w:rPr>
                 <w:b/>
@@ -2695,6 +2991,7 @@
               </w:rPr>
               <w:t>Use-case</w:t>
             </w:r>
+            <w:proofErr w:type="spellEnd"/>
           </w:p>
         </w:tc>
         <w:tc>
@@ -2777,7 +3074,15 @@
             </w:r>
             <w:r>
               <w:lastRenderedPageBreak/>
-              <w:t>és a pinkódot.</w:t>
+              <w:t xml:space="preserve">és a </w:t>
+            </w:r>
+            <w:proofErr w:type="spellStart"/>
+            <w:r>
+              <w:t>pinkódot</w:t>
+            </w:r>
+            <w:proofErr w:type="spellEnd"/>
+            <w:r>
+              <w:t>.</w:t>
             </w:r>
           </w:p>
         </w:tc>
@@ -2798,7 +3103,15 @@
             </w:pPr>
             <w:r>
               <w:lastRenderedPageBreak/>
-              <w:t>ATM-be berakunk egy bankkártyát és egyenleglekérdezést kez</w:t>
+              <w:t xml:space="preserve">ATM-be berakunk egy bankkártyát és </w:t>
+            </w:r>
+            <w:proofErr w:type="spellStart"/>
+            <w:r>
+              <w:t>egyenleglekérdezést</w:t>
+            </w:r>
+            <w:proofErr w:type="spellEnd"/>
+            <w:r>
+              <w:t xml:space="preserve"> kez</w:t>
             </w:r>
             <w:r>
               <w:softHyphen/>
@@ -2881,9 +3194,14 @@
             <w:pPr>
               <w:pStyle w:val="magyarazat"/>
             </w:pPr>
+            <w:proofErr w:type="spellStart"/>
             <w:r>
               <w:lastRenderedPageBreak/>
-              <w:t>Egyenleglekérdezés ATM-nél</w:t>
+              <w:t>Egyenleglekérdezés</w:t>
+            </w:r>
+            <w:proofErr w:type="spellEnd"/>
+            <w:r>
+              <w:t xml:space="preserve"> ATM-nél</w:t>
             </w:r>
           </w:p>
         </w:tc>
@@ -2935,7 +3253,15 @@
         <w:pStyle w:val="magyarazat"/>
       </w:pPr>
       <w:r>
-        <w:t>[A szoftver fejlesztésével és használatával kapcsolatos számítógépes, hardveres, alapszoftveres és egyéb architekturális és logisztikai követelmények]</w:t>
+        <w:t xml:space="preserve">[A szoftver fejlesztésével és használatával kapcsolatos számítógépes, hardveres, alapszoftveres és egyéb </w:t>
+      </w:r>
+      <w:proofErr w:type="spellStart"/>
+      <w:r>
+        <w:t>architekturális</w:t>
+      </w:r>
+      <w:proofErr w:type="spellEnd"/>
+      <w:r>
+        <w:t xml:space="preserve"> és logisztikai követelmények]</w:t>
       </w:r>
     </w:p>
     <w:tbl>
@@ -3866,7 +4192,23 @@
         <w:pStyle w:val="Cmsor20"/>
       </w:pPr>
       <w:r>
-        <w:t>Lényeges use-case-ek</w:t>
+        <w:t xml:space="preserve">Lényeges </w:t>
+      </w:r>
+      <w:proofErr w:type="spellStart"/>
+      <w:r>
+        <w:t>use</w:t>
+      </w:r>
+      <w:proofErr w:type="spellEnd"/>
+      <w:r>
+        <w:t>-</w:t>
+      </w:r>
+      <w:proofErr w:type="spellStart"/>
+      <w:r>
+        <w:t>case</w:t>
+      </w:r>
+      <w:proofErr w:type="spellEnd"/>
+      <w:r>
+        <w:t>-ek</w:t>
       </w:r>
     </w:p>
     <w:p>
@@ -3881,8 +4223,13 @@
       <w:pPr>
         <w:pStyle w:val="Cmsor3"/>
       </w:pPr>
-      <w:r>
-        <w:t>Use-case leírások</w:t>
+      <w:proofErr w:type="spellStart"/>
+      <w:r>
+        <w:t>Use-case</w:t>
+      </w:r>
+      <w:proofErr w:type="spellEnd"/>
+      <w:r>
+        <w:t xml:space="preserve"> leírások</w:t>
       </w:r>
     </w:p>
     <w:p>
@@ -3890,7 +4237,15 @@
         <w:pStyle w:val="magyarazat"/>
       </w:pPr>
       <w:r>
-        <w:t>[Minden use-case-hez külön]</w:t>
+        <w:t xml:space="preserve">[Minden </w:t>
+      </w:r>
+      <w:proofErr w:type="spellStart"/>
+      <w:r>
+        <w:t>use-case-hez</w:t>
+      </w:r>
+      <w:proofErr w:type="spellEnd"/>
+      <w:r>
+        <w:t xml:space="preserve"> külön]</w:t>
       </w:r>
     </w:p>
     <w:p/>
@@ -3924,11 +4279,19 @@
                 <w:b/>
               </w:rPr>
             </w:pPr>
+            <w:proofErr w:type="spellStart"/>
             <w:r>
               <w:rPr>
                 <w:b/>
               </w:rPr>
-              <w:t>Use-case neve</w:t>
+              <w:t>Use-case</w:t>
+            </w:r>
+            <w:proofErr w:type="spellEnd"/>
+            <w:r>
+              <w:rPr>
+                <w:b/>
+              </w:rPr>
+              <w:t xml:space="preserve"> neve</w:t>
             </w:r>
           </w:p>
         </w:tc>
@@ -4006,12 +4369,14 @@
                 <w:b/>
               </w:rPr>
             </w:pPr>
+            <w:proofErr w:type="spellStart"/>
             <w:r>
               <w:rPr>
                 <w:b/>
               </w:rPr>
               <w:t>Aktorok</w:t>
             </w:r>
+            <w:proofErr w:type="spellEnd"/>
           </w:p>
         </w:tc>
         <w:tc>
@@ -4073,8 +4438,13 @@
       <w:pPr>
         <w:pStyle w:val="Cmsor3"/>
       </w:pPr>
-      <w:r>
-        <w:t>Use-case diagram</w:t>
+      <w:proofErr w:type="spellStart"/>
+      <w:r>
+        <w:t>Use-case</w:t>
+      </w:r>
+      <w:proofErr w:type="spellEnd"/>
+      <w:r>
+        <w:t xml:space="preserve"> diagram</w:t>
       </w:r>
     </w:p>
     <w:p/>
@@ -4105,17 +4475,41 @@
     </w:p>
     <w:p>
       <w:r>
-        <w:t>2.1 – Guzmics – 02. 21. 23:59</w:t>
-      </w:r>
-    </w:p>
-    <w:p>
-      <w:r>
-        <w:t>2.2 – Taba – 02.18. 23:59</w:t>
-      </w:r>
-    </w:p>
-    <w:p>
-      <w:r>
-        <w:t>2.3 – Kohár – 02. 19. 23:59</w:t>
+        <w:t xml:space="preserve">2.1 – </w:t>
+      </w:r>
+      <w:proofErr w:type="spellStart"/>
+      <w:r>
+        <w:t>Guzmics</w:t>
+      </w:r>
+      <w:proofErr w:type="spellEnd"/>
+      <w:r>
+        <w:t xml:space="preserve"> – 02. 21. 23:59</w:t>
+      </w:r>
+    </w:p>
+    <w:p>
+      <w:r>
+        <w:t xml:space="preserve">2.2 – </w:t>
+      </w:r>
+      <w:proofErr w:type="spellStart"/>
+      <w:r>
+        <w:t>Taba</w:t>
+      </w:r>
+      <w:proofErr w:type="spellEnd"/>
+      <w:r>
+        <w:t xml:space="preserve"> – 02.18. 23:59</w:t>
+      </w:r>
+    </w:p>
+    <w:p>
+      <w:r>
+        <w:t xml:space="preserve">2.3 – </w:t>
+      </w:r>
+      <w:proofErr w:type="spellStart"/>
+      <w:r>
+        <w:t>Kohár</w:t>
+      </w:r>
+      <w:proofErr w:type="spellEnd"/>
+      <w:r>
+        <w:t xml:space="preserve"> – 02. 19. 23:59</w:t>
       </w:r>
     </w:p>
     <w:p>
@@ -4130,7 +4524,15 @@
     </w:p>
     <w:p>
       <w:r>
-        <w:t>2.6 – Kohár – 02. 21. 23:59</w:t>
+        <w:t xml:space="preserve">2.6 – </w:t>
+      </w:r>
+      <w:proofErr w:type="spellStart"/>
+      <w:r>
+        <w:t>Kohár</w:t>
+      </w:r>
+      <w:proofErr w:type="spellEnd"/>
+      <w:r>
+        <w:t xml:space="preserve"> – 02. 21. 23:59</w:t>
       </w:r>
     </w:p>
     <w:p>
@@ -4144,7 +4546,15 @@
         <w:pStyle w:val="magyarazat"/>
       </w:pPr>
       <w:r>
-        <w:t>[Tartalmaznia kell a projekt végrehajtásának lépéseit, a lépések, eredmények határidejét, az egyes feladatok elvégzéséért felelős személyek nevét és beosztását, a szükséges erőforrásokat, stb. Meg kell adni a csoportmunkát támogató eszközöket, a választott technikákat! Definiálni kell, hogy hogyan történik a dokumentumok és a forráskód megosztása!]</w:t>
+        <w:t xml:space="preserve">[Tartalmaznia kell a projekt végrehajtásának lépéseit, a lépések, eredmények határidejét, az egyes feladatok elvégzéséért felelős személyek nevét és beosztását, a szükséges </w:t>
+      </w:r>
+      <w:proofErr w:type="gramStart"/>
+      <w:r>
+        <w:t>erőforrásokat,</w:t>
+      </w:r>
+      <w:proofErr w:type="gramEnd"/>
+      <w:r>
+        <w:t xml:space="preserve"> stb. Meg kell adni a csoportmunkát támogató eszközöket, a választott technikákat! Definiálni kell, hogy hogyan történik a dokumentumok és a forráskód megosztása!]</w:t>
       </w:r>
       <w:r>
         <w:tab/>
@@ -4153,17 +4563,81 @@
     <w:p/>
     <w:p>
       <w:r>
-        <w:t xml:space="preserve">A feladatok megkezdése előtt a terv fő pontjait egy közös megbeszélésen fektettük le. Ennek a pontos megfogalmazását Kohár végzi, 2025. 02. 18. 23:59 határidővel. A feladat végrehajtásának első feladata az áttekintés megírása, mivel a többi feladat elvégzéséhez elengedhetetlen. Ezt a feladatot Taba fogja végezni, határideje 2025. 02. 18. 23:59. </w:t>
-      </w:r>
-    </w:p>
-    <w:p>
-      <w:r>
-        <w:t xml:space="preserve">Ezekután a következő fontos feladat a követelmények leírása, ez is hasonlóan fontos feladat, mivel a use-case leírások és szótár csak ezalapján elkészíthető. Ezt a feladatot Kohár fogja elvégezni, 2025. 02. 19. 23:59 határidővel. </w:t>
-      </w:r>
-    </w:p>
-    <w:p>
-      <w:r>
-        <w:t>A maradék feladatokat el lehet párhuzamosan végezni, ezért a sorrendjüket nem definiálom. A bevezetést Guzmics fogja írni, határideje 2025. 02. 21. 23:59. A use-case leírásokat és diagramot Rakos fogja elkészíteni, 2025. 02. 21. 23:59 határidővel. A szótár elkészítését Bencze fogja végezni. Határideje 2025. 02. 21. 23:59. A naplót Rakos vezeti, egy feladatot végző személy neki jelezi a feladatvégzéssel kapcsolatos információk.</w:t>
+        <w:t xml:space="preserve">A feladatok megkezdése előtt a terv fő pontjait egy közös megbeszélésen fektettük le. Ennek a pontos megfogalmazását </w:t>
+      </w:r>
+      <w:proofErr w:type="spellStart"/>
+      <w:r>
+        <w:t>Kohár</w:t>
+      </w:r>
+      <w:proofErr w:type="spellEnd"/>
+      <w:r>
+        <w:t xml:space="preserve"> végzi, 2025. 02. 18. 23:59 határidővel. A feladat végrehajtásának első feladata az áttekintés megírása, mivel a többi feladat elvégzéséhez elengedhetetlen. Ezt a feladatot </w:t>
+      </w:r>
+      <w:proofErr w:type="spellStart"/>
+      <w:r>
+        <w:t>Taba</w:t>
+      </w:r>
+      <w:proofErr w:type="spellEnd"/>
+      <w:r>
+        <w:t xml:space="preserve"> fogja végezni, határideje 2025. 02. 18. 23:59. </w:t>
+      </w:r>
+    </w:p>
+    <w:p>
+      <w:r>
+        <w:t xml:space="preserve">Ezekután a következő fontos feladat a követelmények leírása, ez is hasonlóan fontos feladat, mivel </w:t>
+      </w:r>
+      <w:proofErr w:type="gramStart"/>
+      <w:r>
+        <w:t>a</w:t>
+      </w:r>
+      <w:proofErr w:type="gramEnd"/>
+      <w:r>
+        <w:t xml:space="preserve"> </w:t>
+      </w:r>
+      <w:proofErr w:type="spellStart"/>
+      <w:r>
+        <w:t>use-case</w:t>
+      </w:r>
+      <w:proofErr w:type="spellEnd"/>
+      <w:r>
+        <w:t xml:space="preserve"> leírások és szótár csak ezalapján elkészíthető. Ezt a feladatot </w:t>
+      </w:r>
+      <w:proofErr w:type="spellStart"/>
+      <w:r>
+        <w:t>Kohár</w:t>
+      </w:r>
+      <w:proofErr w:type="spellEnd"/>
+      <w:r>
+        <w:t xml:space="preserve"> fogja elvégezni, 2025. 02. 19. 23:59 határidővel. </w:t>
+      </w:r>
+    </w:p>
+    <w:p>
+      <w:r>
+        <w:t xml:space="preserve">A maradék feladatokat el lehet párhuzamosan végezni, ezért a sorrendjüket nem definiálom. A bevezetést </w:t>
+      </w:r>
+      <w:proofErr w:type="spellStart"/>
+      <w:r>
+        <w:t>Guzmics</w:t>
+      </w:r>
+      <w:proofErr w:type="spellEnd"/>
+      <w:r>
+        <w:t xml:space="preserve"> fogja írni, határideje 2025. 02. 21. 23:59. </w:t>
+      </w:r>
+      <w:proofErr w:type="gramStart"/>
+      <w:r>
+        <w:t>A</w:t>
+      </w:r>
+      <w:proofErr w:type="gramEnd"/>
+      <w:r>
+        <w:t xml:space="preserve"> </w:t>
+      </w:r>
+      <w:proofErr w:type="spellStart"/>
+      <w:r>
+        <w:t>use-case</w:t>
+      </w:r>
+      <w:proofErr w:type="spellEnd"/>
+      <w:r>
+        <w:t xml:space="preserve"> leírásokat és diagramot Rakos fogja elkészíteni, 2025. 02. 21. 23:59 határidővel. A szótár elkészítését Bencze fogja végezni. Határideje 2025. 02. 21. 23:59. A naplót Rakos vezeti, egy feladatot végző személy neki jelezi a feladatvégzéssel kapcsolatos információk.</w:t>
       </w:r>
     </w:p>
     <w:p>
@@ -4176,15 +4650,71 @@
         <w:t xml:space="preserve">A dokumentumok megosztását egy </w:t>
       </w:r>
       <w:hyperlink r:id="rId9">
+        <w:proofErr w:type="spellStart"/>
         <w:r>
           <w:rPr>
             <w:rStyle w:val="Hiperhivatkozs"/>
           </w:rPr>
-          <w:t>github repository</w:t>
+          <w:t>github</w:t>
         </w:r>
+        <w:proofErr w:type="spellEnd"/>
+        <w:r>
+          <w:rPr>
+            <w:rStyle w:val="Hiperhivatkozs"/>
+          </w:rPr>
+          <w:t xml:space="preserve"> </w:t>
+        </w:r>
+        <w:proofErr w:type="spellStart"/>
+        <w:r>
+          <w:rPr>
+            <w:rStyle w:val="Hiperhivatkozs"/>
+          </w:rPr>
+          <w:t>repository</w:t>
+        </w:r>
+        <w:proofErr w:type="spellEnd"/>
       </w:hyperlink>
       <w:r>
-        <w:t xml:space="preserve"> segítségével lesz elvégezve. Minden résztvevőnek a sablonból van egy saját példánya. Mindenki a munkáját az előbb említett dokumentumba végzi. Erre azért vagyunk rászorulva mivel a word fájlok szöveges tartalma nem emberileg olvashatóak, ezért az esetleges merge conflict-okat nem lehet rendesen kezelni. A feladat végén a dokumentumokat egy fő dokumentumban összefésüljük. Ezt a feladatot Kohár fogja teljesíteni, 2025 02. 23. 23:59 határidővel. A feladat feltöltését és fizikai beadását is szintén Kohár fogja végezni.</w:t>
+        <w:t xml:space="preserve"> segítségével lesz elvégezve. Minden résztvevőnek a sablonból van egy saját példánya. Mindenki a munkáját az előbb említett dokumentumba végzi. Erre azért vagyunk rászorulva mivel a </w:t>
+      </w:r>
+      <w:proofErr w:type="spellStart"/>
+      <w:r>
+        <w:t>word</w:t>
+      </w:r>
+      <w:proofErr w:type="spellEnd"/>
+      <w:r>
+        <w:t xml:space="preserve"> fájlok szöveges tartalma nem emberileg olvashatóak, ezért az esetleges </w:t>
+      </w:r>
+      <w:proofErr w:type="spellStart"/>
+      <w:r>
+        <w:t>merge</w:t>
+      </w:r>
+      <w:proofErr w:type="spellEnd"/>
+      <w:r>
+        <w:t xml:space="preserve"> </w:t>
+      </w:r>
+      <w:proofErr w:type="spellStart"/>
+      <w:r>
+        <w:t>conflict-okat</w:t>
+      </w:r>
+      <w:proofErr w:type="spellEnd"/>
+      <w:r>
+        <w:t xml:space="preserve"> nem lehet rendesen kezelni. A feladat végén a dokumentumokat egy fő dokumentumban összefésüljük. Ezt a feladatot </w:t>
+      </w:r>
+      <w:proofErr w:type="spellStart"/>
+      <w:r>
+        <w:t>Kohár</w:t>
+      </w:r>
+      <w:proofErr w:type="spellEnd"/>
+      <w:r>
+        <w:t xml:space="preserve"> fogja teljesíteni, 2025 02. 23. 23:59 határidővel. A feladat feltöltését és fizikai beadását is szintén </w:t>
+      </w:r>
+      <w:proofErr w:type="spellStart"/>
+      <w:r>
+        <w:t>Kohár</w:t>
+      </w:r>
+      <w:proofErr w:type="spellEnd"/>
+      <w:r>
+        <w:t xml:space="preserve"> fogja végezni.</w:t>
       </w:r>
     </w:p>
     <w:p>
@@ -4246,7 +4776,27 @@
           <w:color w:val="0070C0"/>
           <w:lang w:bidi="he-IL"/>
         </w:rPr>
-        <w:t>A napló bejegyzésekből áll. Minden bejegyzésnek tartalmaznia kell:</w:t>
+        <w:t xml:space="preserve">A </w:t>
+      </w:r>
+      <w:proofErr w:type="gramStart"/>
+      <w:r>
+        <w:rPr>
+          <w:i/>
+          <w:iCs/>
+          <w:color w:val="0070C0"/>
+          <w:lang w:bidi="he-IL"/>
+        </w:rPr>
+        <w:t>napló bejegyzésekből</w:t>
+      </w:r>
+      <w:proofErr w:type="gramEnd"/>
+      <w:r>
+        <w:rPr>
+          <w:i/>
+          <w:iCs/>
+          <w:color w:val="0070C0"/>
+          <w:lang w:bidi="he-IL"/>
+        </w:rPr>
+        <w:t xml:space="preserve"> áll. Minden bejegyzésnek tartalmaznia kell:</w:t>
       </w:r>
     </w:p>
     <w:p>
@@ -4587,19 +5137,25 @@
             </w:tcBorders>
           </w:tcPr>
           <w:p>
+            <w:proofErr w:type="spellStart"/>
             <w:r>
               <w:t>Kohár</w:t>
             </w:r>
+            <w:proofErr w:type="spellEnd"/>
           </w:p>
           <w:p>
+            <w:proofErr w:type="spellStart"/>
             <w:r>
               <w:t>Taba</w:t>
             </w:r>
+            <w:proofErr w:type="spellEnd"/>
           </w:p>
           <w:p>
+            <w:proofErr w:type="spellStart"/>
             <w:r>
               <w:t>Guzmics</w:t>
             </w:r>
+            <w:proofErr w:type="spellEnd"/>
           </w:p>
           <w:p>
             <w:r>
@@ -4624,7 +5180,15 @@
           </w:tcPr>
           <w:p>
             <w:r>
-              <w:t>Értekezlet: Feladatok beosztása, határidők eldöntése (Lásd 2.6 első bekezdése), projektel kapcsolatos kérdések összegzése</w:t>
+              <w:t xml:space="preserve">Értekezlet: Feladatok beosztása, határidők eldöntése (Lásd 2.6 első bekezdése), </w:t>
+            </w:r>
+            <w:proofErr w:type="spellStart"/>
+            <w:r>
+              <w:t>projektel</w:t>
+            </w:r>
+            <w:proofErr w:type="spellEnd"/>
+            <w:r>
+              <w:t xml:space="preserve"> kapcsolatos kérdések összegzése</w:t>
             </w:r>
           </w:p>
         </w:tc>
@@ -4690,9 +5254,11 @@
             </w:tcBorders>
           </w:tcPr>
           <w:p>
+            <w:proofErr w:type="spellStart"/>
             <w:r>
               <w:t>Taba</w:t>
             </w:r>
+            <w:proofErr w:type="spellEnd"/>
           </w:p>
         </w:tc>
         <w:tc>
@@ -4712,7 +5278,15 @@
           <w:p/>
           <w:p>
             <w:r>
-              <w:t>A megbeszélteknek megfelelően Taba kidolgozza a</w:t>
+              <w:t xml:space="preserve">A megbeszélteknek megfelelően </w:t>
+            </w:r>
+            <w:proofErr w:type="spellStart"/>
+            <w:r>
+              <w:t>Taba</w:t>
+            </w:r>
+            <w:proofErr w:type="spellEnd"/>
+            <w:r>
+              <w:t xml:space="preserve"> kidolgozza a</w:t>
             </w:r>
             <w:r>
               <w:rPr>
@@ -4771,9 +5345,11 @@
             </w:tcBorders>
           </w:tcPr>
           <w:p>
+            <w:proofErr w:type="spellStart"/>
             <w:r>
               <w:t>Kohár</w:t>
             </w:r>
+            <w:proofErr w:type="spellEnd"/>
           </w:p>
         </w:tc>
         <w:tc>
@@ -4788,8 +5364,13 @@
           </w:tcPr>
           <w:p>
             <w:r>
-              <w:t>Tevékenység: Projekt terv vázlatos megvalósitása</w:t>
-            </w:r>
+              <w:t xml:space="preserve">Tevékenység: Projekt terv vázlatos </w:t>
+            </w:r>
+            <w:proofErr w:type="spellStart"/>
+            <w:r>
+              <w:t>megvalósitása</w:t>
+            </w:r>
+            <w:proofErr w:type="spellEnd"/>
           </w:p>
         </w:tc>
       </w:tr>
@@ -4840,19 +5421,25 @@
             </w:tcBorders>
           </w:tcPr>
           <w:p>
+            <w:proofErr w:type="spellStart"/>
             <w:r>
               <w:t>Kohár</w:t>
             </w:r>
+            <w:proofErr w:type="spellEnd"/>
           </w:p>
           <w:p>
+            <w:proofErr w:type="spellStart"/>
             <w:r>
               <w:t>Taba</w:t>
             </w:r>
+            <w:proofErr w:type="spellEnd"/>
           </w:p>
           <w:p>
+            <w:proofErr w:type="spellStart"/>
             <w:r>
               <w:t>Guzmics</w:t>
             </w:r>
+            <w:proofErr w:type="spellEnd"/>
           </w:p>
           <w:p>
             <w:r>
@@ -4879,21 +5466,374 @@
           <w:p>
             <w:r>
               <w:lastRenderedPageBreak/>
-              <w:t xml:space="preserve">Döntések: Kohár fogja az iniciális feladatmegosztást megcsinálni. A </w:t>
+              <w:t xml:space="preserve">Döntések: </w:t>
+            </w:r>
+            <w:proofErr w:type="spellStart"/>
+            <w:r>
+              <w:t>Kohár</w:t>
+            </w:r>
+            <w:proofErr w:type="spellEnd"/>
+            <w:r>
+              <w:t xml:space="preserve"> fogja az iniciális feladatmegosztást megcsinálni. A </w:t>
             </w:r>
             <w:r>
               <w:lastRenderedPageBreak/>
-              <w:t>naplózást Rakos fogja karbantartani, összesíteni. Java JDK 20.0.2 fogjuk használni. Github-on lesz a kódmegosztás és dokumentum megosztás. A dokumentumok docx-ben lesznek elmentve. Minden hetfon Rakos kikuld egy kerdest a discordba, hogy azon a heten ki megy konzultációra.</w:t>
+              <w:t xml:space="preserve">naplózást Rakos fogja karbantartani, összesíteni. Java JDK 20.0.2 fogjuk használni. </w:t>
+            </w:r>
+            <w:proofErr w:type="spellStart"/>
+            <w:r>
+              <w:t>Github-on</w:t>
+            </w:r>
+            <w:proofErr w:type="spellEnd"/>
+            <w:r>
+              <w:t xml:space="preserve"> lesz a kódmegosztás és dokumentum megosztás. A dokumentumok </w:t>
+            </w:r>
+            <w:proofErr w:type="spellStart"/>
+            <w:r>
+              <w:t>docx</w:t>
+            </w:r>
+            <w:proofErr w:type="spellEnd"/>
+            <w:r>
+              <w:t xml:space="preserve">-ben lesznek elmentve. Minden </w:t>
+            </w:r>
+            <w:proofErr w:type="spellStart"/>
+            <w:r>
+              <w:t>hetfon</w:t>
+            </w:r>
+            <w:proofErr w:type="spellEnd"/>
+            <w:r>
+              <w:t xml:space="preserve"> Rakos </w:t>
+            </w:r>
+            <w:proofErr w:type="spellStart"/>
+            <w:r>
+              <w:t>kikuld</w:t>
+            </w:r>
+            <w:proofErr w:type="spellEnd"/>
+            <w:r>
+              <w:t xml:space="preserve"> egy </w:t>
+            </w:r>
+            <w:proofErr w:type="spellStart"/>
+            <w:r>
+              <w:t>kerdest</w:t>
+            </w:r>
+            <w:proofErr w:type="spellEnd"/>
+            <w:r>
+              <w:t xml:space="preserve"> a </w:t>
+            </w:r>
+            <w:proofErr w:type="spellStart"/>
+            <w:r>
+              <w:t>discordba</w:t>
+            </w:r>
+            <w:proofErr w:type="spellEnd"/>
+            <w:r>
+              <w:t>, hogy azon a heten ki megy konzultációra.</w:t>
             </w:r>
           </w:p>
+        </w:tc>
+      </w:tr>
+      <w:tr>
+        <w:trPr>
+          <w:trHeight w:val="1275"/>
+        </w:trPr>
+        <w:tc>
+          <w:tcPr>
+            <w:tcW w:w="2215" w:type="dxa"/>
+            <w:tcBorders>
+              <w:top w:val="single" w:sz="4" w:space="0" w:color="000000"/>
+              <w:left w:val="single" w:sz="4" w:space="0" w:color="000000"/>
+              <w:bottom w:val="single" w:sz="4" w:space="0" w:color="000000"/>
+              <w:right w:val="single" w:sz="4" w:space="0" w:color="000000"/>
+            </w:tcBorders>
+          </w:tcPr>
+          <w:p>
+            <w:r>
+              <w:lastRenderedPageBreak/>
+              <w:t>2025.02.19</w:t>
+            </w:r>
+          </w:p>
+        </w:tc>
+        <w:tc>
+          <w:tcPr>
+            <w:tcW w:w="2214" w:type="dxa"/>
+            <w:tcBorders>
+              <w:top w:val="single" w:sz="4" w:space="0" w:color="000000"/>
+              <w:left w:val="single" w:sz="4" w:space="0" w:color="000000"/>
+              <w:bottom w:val="single" w:sz="4" w:space="0" w:color="000000"/>
+              <w:right w:val="single" w:sz="4" w:space="0" w:color="000000"/>
+            </w:tcBorders>
+          </w:tcPr>
+          <w:p>
+            <w:r>
+              <w:t>1 óra</w:t>
+            </w:r>
+          </w:p>
+        </w:tc>
+        <w:tc>
+          <w:tcPr>
+            <w:tcW w:w="2214" w:type="dxa"/>
+            <w:tcBorders>
+              <w:top w:val="single" w:sz="4" w:space="0" w:color="000000"/>
+              <w:left w:val="single" w:sz="4" w:space="0" w:color="000000"/>
+              <w:bottom w:val="single" w:sz="4" w:space="0" w:color="000000"/>
+              <w:right w:val="single" w:sz="4" w:space="0" w:color="000000"/>
+            </w:tcBorders>
+          </w:tcPr>
+          <w:p>
+            <w:proofErr w:type="spellStart"/>
+            <w:r>
+              <w:t>Kohár</w:t>
+            </w:r>
+            <w:proofErr w:type="spellEnd"/>
+          </w:p>
+          <w:p>
+            <w:proofErr w:type="spellStart"/>
+            <w:r>
+              <w:t>Guzmics</w:t>
+            </w:r>
+            <w:proofErr w:type="spellEnd"/>
+          </w:p>
+          <w:p>
+            <w:r>
+              <w:t>Bencze</w:t>
+            </w:r>
+          </w:p>
+          <w:p>
+            <w:r>
+              <w:t>Rakos</w:t>
+            </w:r>
+          </w:p>
+        </w:tc>
+        <w:tc>
+          <w:tcPr>
+            <w:tcW w:w="2213" w:type="dxa"/>
+            <w:tcBorders>
+              <w:top w:val="single" w:sz="4" w:space="0" w:color="000000"/>
+              <w:left w:val="single" w:sz="4" w:space="0" w:color="000000"/>
+              <w:bottom w:val="single" w:sz="4" w:space="0" w:color="000000"/>
+              <w:right w:val="single" w:sz="4" w:space="0" w:color="000000"/>
+            </w:tcBorders>
+          </w:tcPr>
+          <w:p>
+            <w:r>
+              <w:t>Döntések: 2.3-as alpontnál a játék alapvetőbb funkcionalitásainak meghatározása</w:t>
+            </w:r>
+          </w:p>
+        </w:tc>
+      </w:tr>
+      <w:tr>
+        <w:trPr>
+          <w:trHeight w:val="1275"/>
+        </w:trPr>
+        <w:tc>
+          <w:tcPr>
+            <w:tcW w:w="2215" w:type="dxa"/>
+            <w:tcBorders>
+              <w:top w:val="single" w:sz="4" w:space="0" w:color="000000"/>
+              <w:left w:val="single" w:sz="4" w:space="0" w:color="000000"/>
+              <w:bottom w:val="single" w:sz="4" w:space="0" w:color="000000"/>
+              <w:right w:val="single" w:sz="4" w:space="0" w:color="000000"/>
+            </w:tcBorders>
+          </w:tcPr>
+          <w:p/>
+        </w:tc>
+        <w:tc>
+          <w:tcPr>
+            <w:tcW w:w="2214" w:type="dxa"/>
+            <w:tcBorders>
+              <w:top w:val="single" w:sz="4" w:space="0" w:color="000000"/>
+              <w:left w:val="single" w:sz="4" w:space="0" w:color="000000"/>
+              <w:bottom w:val="single" w:sz="4" w:space="0" w:color="000000"/>
+              <w:right w:val="single" w:sz="4" w:space="0" w:color="000000"/>
+            </w:tcBorders>
+          </w:tcPr>
+          <w:p/>
+        </w:tc>
+        <w:tc>
+          <w:tcPr>
+            <w:tcW w:w="2214" w:type="dxa"/>
+            <w:tcBorders>
+              <w:top w:val="single" w:sz="4" w:space="0" w:color="000000"/>
+              <w:left w:val="single" w:sz="4" w:space="0" w:color="000000"/>
+              <w:bottom w:val="single" w:sz="4" w:space="0" w:color="000000"/>
+              <w:right w:val="single" w:sz="4" w:space="0" w:color="000000"/>
+            </w:tcBorders>
+          </w:tcPr>
+          <w:p/>
+        </w:tc>
+        <w:tc>
+          <w:tcPr>
+            <w:tcW w:w="2213" w:type="dxa"/>
+            <w:tcBorders>
+              <w:top w:val="single" w:sz="4" w:space="0" w:color="000000"/>
+              <w:left w:val="single" w:sz="4" w:space="0" w:color="000000"/>
+              <w:bottom w:val="single" w:sz="4" w:space="0" w:color="000000"/>
+              <w:right w:val="single" w:sz="4" w:space="0" w:color="000000"/>
+            </w:tcBorders>
+          </w:tcPr>
+          <w:p/>
+        </w:tc>
+      </w:tr>
+      <w:tr>
+        <w:trPr>
+          <w:trHeight w:val="1275"/>
+        </w:trPr>
+        <w:tc>
+          <w:tcPr>
+            <w:tcW w:w="2215" w:type="dxa"/>
+            <w:tcBorders>
+              <w:top w:val="single" w:sz="4" w:space="0" w:color="000000"/>
+              <w:left w:val="single" w:sz="4" w:space="0" w:color="000000"/>
+              <w:bottom w:val="single" w:sz="4" w:space="0" w:color="000000"/>
+              <w:right w:val="single" w:sz="4" w:space="0" w:color="000000"/>
+            </w:tcBorders>
+          </w:tcPr>
+          <w:p/>
+        </w:tc>
+        <w:tc>
+          <w:tcPr>
+            <w:tcW w:w="2214" w:type="dxa"/>
+            <w:tcBorders>
+              <w:top w:val="single" w:sz="4" w:space="0" w:color="000000"/>
+              <w:left w:val="single" w:sz="4" w:space="0" w:color="000000"/>
+              <w:bottom w:val="single" w:sz="4" w:space="0" w:color="000000"/>
+              <w:right w:val="single" w:sz="4" w:space="0" w:color="000000"/>
+            </w:tcBorders>
+          </w:tcPr>
+          <w:p/>
+        </w:tc>
+        <w:tc>
+          <w:tcPr>
+            <w:tcW w:w="2214" w:type="dxa"/>
+            <w:tcBorders>
+              <w:top w:val="single" w:sz="4" w:space="0" w:color="000000"/>
+              <w:left w:val="single" w:sz="4" w:space="0" w:color="000000"/>
+              <w:bottom w:val="single" w:sz="4" w:space="0" w:color="000000"/>
+              <w:right w:val="single" w:sz="4" w:space="0" w:color="000000"/>
+            </w:tcBorders>
+          </w:tcPr>
+          <w:p/>
+        </w:tc>
+        <w:tc>
+          <w:tcPr>
+            <w:tcW w:w="2213" w:type="dxa"/>
+            <w:tcBorders>
+              <w:top w:val="single" w:sz="4" w:space="0" w:color="000000"/>
+              <w:left w:val="single" w:sz="4" w:space="0" w:color="000000"/>
+              <w:bottom w:val="single" w:sz="4" w:space="0" w:color="000000"/>
+              <w:right w:val="single" w:sz="4" w:space="0" w:color="000000"/>
+            </w:tcBorders>
+          </w:tcPr>
+          <w:p/>
+        </w:tc>
+      </w:tr>
+      <w:tr>
+        <w:trPr>
+          <w:trHeight w:val="1275"/>
+        </w:trPr>
+        <w:tc>
+          <w:tcPr>
+            <w:tcW w:w="2215" w:type="dxa"/>
+            <w:tcBorders>
+              <w:top w:val="single" w:sz="4" w:space="0" w:color="000000"/>
+              <w:left w:val="single" w:sz="4" w:space="0" w:color="000000"/>
+              <w:bottom w:val="single" w:sz="4" w:space="0" w:color="000000"/>
+              <w:right w:val="single" w:sz="4" w:space="0" w:color="000000"/>
+            </w:tcBorders>
+          </w:tcPr>
+          <w:p/>
+        </w:tc>
+        <w:tc>
+          <w:tcPr>
+            <w:tcW w:w="2214" w:type="dxa"/>
+            <w:tcBorders>
+              <w:top w:val="single" w:sz="4" w:space="0" w:color="000000"/>
+              <w:left w:val="single" w:sz="4" w:space="0" w:color="000000"/>
+              <w:bottom w:val="single" w:sz="4" w:space="0" w:color="000000"/>
+              <w:right w:val="single" w:sz="4" w:space="0" w:color="000000"/>
+            </w:tcBorders>
+          </w:tcPr>
+          <w:p/>
+        </w:tc>
+        <w:tc>
+          <w:tcPr>
+            <w:tcW w:w="2214" w:type="dxa"/>
+            <w:tcBorders>
+              <w:top w:val="single" w:sz="4" w:space="0" w:color="000000"/>
+              <w:left w:val="single" w:sz="4" w:space="0" w:color="000000"/>
+              <w:bottom w:val="single" w:sz="4" w:space="0" w:color="000000"/>
+              <w:right w:val="single" w:sz="4" w:space="0" w:color="000000"/>
+            </w:tcBorders>
+          </w:tcPr>
+          <w:p/>
+        </w:tc>
+        <w:tc>
+          <w:tcPr>
+            <w:tcW w:w="2213" w:type="dxa"/>
+            <w:tcBorders>
+              <w:top w:val="single" w:sz="4" w:space="0" w:color="000000"/>
+              <w:left w:val="single" w:sz="4" w:space="0" w:color="000000"/>
+              <w:bottom w:val="single" w:sz="4" w:space="0" w:color="000000"/>
+              <w:right w:val="single" w:sz="4" w:space="0" w:color="000000"/>
+            </w:tcBorders>
+          </w:tcPr>
+          <w:p/>
+        </w:tc>
+      </w:tr>
+      <w:tr>
+        <w:trPr>
+          <w:trHeight w:val="1275"/>
+        </w:trPr>
+        <w:tc>
+          <w:tcPr>
+            <w:tcW w:w="2215" w:type="dxa"/>
+            <w:tcBorders>
+              <w:top w:val="single" w:sz="4" w:space="0" w:color="000000"/>
+              <w:left w:val="single" w:sz="4" w:space="0" w:color="000000"/>
+              <w:bottom w:val="single" w:sz="4" w:space="0" w:color="000000"/>
+              <w:right w:val="single" w:sz="4" w:space="0" w:color="000000"/>
+            </w:tcBorders>
+          </w:tcPr>
+          <w:p/>
+        </w:tc>
+        <w:tc>
+          <w:tcPr>
+            <w:tcW w:w="2214" w:type="dxa"/>
+            <w:tcBorders>
+              <w:top w:val="single" w:sz="4" w:space="0" w:color="000000"/>
+              <w:left w:val="single" w:sz="4" w:space="0" w:color="000000"/>
+              <w:bottom w:val="single" w:sz="4" w:space="0" w:color="000000"/>
+              <w:right w:val="single" w:sz="4" w:space="0" w:color="000000"/>
+            </w:tcBorders>
+          </w:tcPr>
+          <w:p/>
+        </w:tc>
+        <w:tc>
+          <w:tcPr>
+            <w:tcW w:w="2214" w:type="dxa"/>
+            <w:tcBorders>
+              <w:top w:val="single" w:sz="4" w:space="0" w:color="000000"/>
+              <w:left w:val="single" w:sz="4" w:space="0" w:color="000000"/>
+              <w:bottom w:val="single" w:sz="4" w:space="0" w:color="000000"/>
+              <w:right w:val="single" w:sz="4" w:space="0" w:color="000000"/>
+            </w:tcBorders>
+          </w:tcPr>
+          <w:p/>
+        </w:tc>
+        <w:tc>
+          <w:tcPr>
+            <w:tcW w:w="2213" w:type="dxa"/>
+            <w:tcBorders>
+              <w:top w:val="single" w:sz="4" w:space="0" w:color="000000"/>
+              <w:left w:val="single" w:sz="4" w:space="0" w:color="000000"/>
+              <w:bottom w:val="single" w:sz="4" w:space="0" w:color="000000"/>
+              <w:right w:val="single" w:sz="4" w:space="0" w:color="000000"/>
+            </w:tcBorders>
+          </w:tcPr>
+          <w:p/>
         </w:tc>
       </w:tr>
     </w:tbl>
-    <w:p>
-      <w:pPr>
-        <w:pStyle w:val="magyarazat"/>
-      </w:pPr>
-    </w:p>
+    <w:p/>
     <w:sectPr>
       <w:headerReference w:type="even" r:id="rId10"/>
       <w:headerReference w:type="default" r:id="rId11"/>
@@ -4946,7 +5886,7 @@
           <v:stroke joinstyle="miter"/>
           <v:path gradientshapeok="t" o:connecttype="rect"/>
         </v:shapetype>
-        <v:shape id="Frame1" o:spid="_x0000_s1027" type="#_x0000_t202" style="position:absolute;margin-left:-50.05pt;margin-top:.05pt;width:1.15pt;height:1.15pt;z-index:251658752;visibility:visible;mso-wrap-style:square;mso-wrap-distance-left:0;mso-wrap-distance-top:0;mso-wrap-distance-right:0;mso-wrap-distance-bottom:0;mso-position-horizontal:right;mso-position-horizontal-relative:margin;mso-position-vertical:absolute;mso-position-vertical-relative:text;v-text-anchor:top" o:gfxdata="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" stroked="f">
+        <v:shape id="Frame1" o:spid="_x0000_s1027" type="#_x0000_t202" style="position:absolute;margin-left:-100.1pt;margin-top:.05pt;width:1.15pt;height:1.15pt;z-index:251658752;visibility:visible;mso-wrap-style:square;mso-wrap-distance-left:0;mso-wrap-distance-top:0;mso-wrap-distance-right:0;mso-wrap-distance-bottom:0;mso-position-horizontal:right;mso-position-horizontal-relative:margin;mso-position-vertical:absolute;mso-position-vertical-relative:text;v-text-anchor:top" o:gfxdata="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" stroked="f">
           <v:fill opacity="0"/>
           <v:textbox style="mso-fit-shape-to-text:t" inset="0,0,0,0">
             <w:txbxContent>
@@ -5048,7 +5988,7 @@
           <v:stroke joinstyle="miter"/>
           <v:path gradientshapeok="t" o:connecttype="rect"/>
         </v:shapetype>
-        <v:shape id="Frame2" o:spid="_x0000_s1026" type="#_x0000_t202" style="position:absolute;margin-left:-39.15pt;margin-top:.05pt;width:12.05pt;height:13.8pt;z-index:251656704;visibility:visible;mso-wrap-style:square;mso-wrap-distance-left:0;mso-wrap-distance-top:0;mso-wrap-distance-right:0;mso-wrap-distance-bottom:0;mso-position-horizontal:right;mso-position-horizontal-relative:margin;mso-position-vertical:absolute;mso-position-vertical-relative:text;v-text-anchor:top" o:gfxdata="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" o:allowincell="f" stroked="f">
+        <v:shape id="Frame2" o:spid="_x0000_s1026" type="#_x0000_t202" style="position:absolute;margin-left:-78.3pt;margin-top:.05pt;width:12.05pt;height:13.8pt;z-index:251656704;visibility:visible;mso-wrap-style:square;mso-wrap-distance-left:0;mso-wrap-distance-top:0;mso-wrap-distance-right:0;mso-wrap-distance-bottom:0;mso-position-horizontal:right;mso-position-horizontal-relative:margin;mso-position-vertical:absolute;mso-position-vertical-relative:text;v-text-anchor:top" o:gfxdata="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" o:allowincell="f" stroked="f">
           <v:fill opacity="0"/>
           <v:textbox style="mso-fit-shape-to-text:t" inset="0,0,0,0">
             <w:txbxContent>
@@ -5150,7 +6090,7 @@
           <v:stroke joinstyle="miter"/>
           <v:path gradientshapeok="t" o:connecttype="rect"/>
         </v:shapetype>
-        <v:shape id="_x0000_s1025" type="#_x0000_t202" style="position:absolute;margin-left:-39.15pt;margin-top:.05pt;width:12.05pt;height:13.8pt;z-index:251657728;visibility:visible;mso-wrap-style:square;mso-wrap-distance-left:0;mso-wrap-distance-top:0;mso-wrap-distance-right:0;mso-wrap-distance-bottom:0;mso-position-horizontal:right;mso-position-horizontal-relative:margin;mso-position-vertical:absolute;mso-position-vertical-relative:text;v-text-anchor:top" o:gfxdata="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" o:allowincell="f" stroked="f">
+        <v:shape id="_x0000_s1025" type="#_x0000_t202" style="position:absolute;margin-left:-78.3pt;margin-top:.05pt;width:12.05pt;height:13.8pt;z-index:251657728;visibility:visible;mso-wrap-style:square;mso-wrap-distance-left:0;mso-wrap-distance-top:0;mso-wrap-distance-right:0;mso-wrap-distance-bottom:0;mso-position-horizontal:right;mso-position-horizontal-relative:margin;mso-position-vertical:absolute;mso-position-vertical-relative:text;v-text-anchor:top" o:gfxdata="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" o:allowincell="f" stroked="f">
           <v:fill opacity="0"/>
           <v:textbox style="mso-fit-shape-to-text:t" inset="0,0,0,0">
             <w:txbxContent>
@@ -5252,6 +6192,7 @@
     <w:r>
       <w:tab/>
     </w:r>
+    <w:proofErr w:type="spellStart"/>
     <w:r>
       <w:rPr>
         <w:i/>
@@ -5259,6 +6200,7 @@
       </w:rPr>
       <w:t>bandits</w:t>
     </w:r>
+    <w:proofErr w:type="spellEnd"/>
   </w:p>
 </w:hdr>
 </file>
@@ -5284,6 +6226,7 @@
     <w:r>
       <w:tab/>
     </w:r>
+    <w:proofErr w:type="spellStart"/>
     <w:r>
       <w:rPr>
         <w:i/>
@@ -5291,6 +6234,7 @@
       </w:rPr>
       <w:t>bandits</w:t>
     </w:r>
+    <w:proofErr w:type="spellEnd"/>
   </w:p>
 </w:hdr>
 </file>

</xml_diff>

<commit_message>
Main Template Frissitve #4
</commit_message>
<xml_diff>
--- a/templ_02_0.docx
+++ b/templ_02_0.docx
@@ -674,13 +674,7 @@
           <w:rPr>
             <w:rFonts w:ascii="Arial" w:hAnsi="Arial" w:cs="Arial"/>
           </w:rPr>
-          <w:t>Az alrendszerek közötti kapcsolatokat az alábbi komponensdiagram szemlélteti</w:t>
-        </w:r>
-        <w:r>
-          <w:rPr>
-            <w:rFonts w:ascii="Arial" w:hAnsi="Arial" w:cs="Arial"/>
-          </w:rPr>
-          <w:t>:</w:t>
+          <w:t>Az alrendszerek közötti kapcsolatokat az alábbi komponensdiagram szemlélteti:</w:t>
         </w:r>
       </w:ins>
     </w:p>
@@ -5531,11 +5525,9 @@
                 <w:pPr/>
               </w:pPrChange>
             </w:pPr>
-            <w:proofErr w:type="spellStart"/>
             <w:r>
               <w:t>Rakos</w:t>
             </w:r>
-            <w:proofErr w:type="spellEnd"/>
           </w:p>
         </w:tc>
         <w:tc>
@@ -6244,11 +6236,9 @@
                 <w:pPr/>
               </w:pPrChange>
             </w:pPr>
-            <w:proofErr w:type="spellStart"/>
             <w:r>
               <w:t>Rakos</w:t>
             </w:r>
-            <w:proofErr w:type="spellEnd"/>
           </w:p>
         </w:tc>
         <w:tc>
@@ -6419,15 +6409,7 @@
               </w:r>
             </w:ins>
             <w:r>
-              <w:t xml:space="preserve">A naplózást </w:t>
-            </w:r>
-            <w:proofErr w:type="spellStart"/>
-            <w:r>
-              <w:t>Rakos</w:t>
-            </w:r>
-            <w:proofErr w:type="spellEnd"/>
-            <w:r>
-              <w:t xml:space="preserve"> </w:t>
+              <w:t xml:space="preserve">A naplózást Rakos </w:t>
             </w:r>
             <w:del w:id="125" w:author="Dr. Taba Szabolcs Sándor" w:date="2025-02-20T12:16:00Z" w16du:dateUtc="2025-02-20T11:16:00Z">
               <w:r>
@@ -6602,15 +6584,7 @@
               </w:r>
             </w:ins>
             <w:r>
-              <w:t xml:space="preserve"> </w:t>
-            </w:r>
-            <w:proofErr w:type="spellStart"/>
-            <w:r>
-              <w:t>Rakos</w:t>
-            </w:r>
-            <w:proofErr w:type="spellEnd"/>
-            <w:r>
-              <w:t xml:space="preserve"> </w:t>
+              <w:t xml:space="preserve"> Rakos </w:t>
             </w:r>
             <w:del w:id="151" w:author="Dr. Taba Szabolcs Sándor" w:date="2025-02-20T12:18:00Z" w16du:dateUtc="2025-02-20T11:18:00Z">
               <w:r>
@@ -6824,11 +6798,9 @@
             </w:r>
           </w:p>
           <w:p>
-            <w:proofErr w:type="spellStart"/>
             <w:r>
               <w:t>Rakos</w:t>
             </w:r>
-            <w:proofErr w:type="spellEnd"/>
           </w:p>
         </w:tc>
         <w:tc>
@@ -7158,7 +7130,11 @@
               </w:tcPr>
             </w:tcPrChange>
           </w:tcPr>
-          <w:p/>
+          <w:p>
+            <w:r>
+              <w:t>2025.02.21 16:00</w:t>
+            </w:r>
+          </w:p>
         </w:tc>
         <w:tc>
           <w:tcPr>
@@ -7182,7 +7158,11 @@
               </w:tcPr>
             </w:tcPrChange>
           </w:tcPr>
-          <w:p/>
+          <w:p>
+            <w:r>
+              <w:t>3 óra 15 perc</w:t>
+            </w:r>
+          </w:p>
         </w:tc>
         <w:tc>
           <w:tcPr>
@@ -7205,7 +7185,61 @@
               </w:tcPr>
             </w:tcPrChange>
           </w:tcPr>
-          <w:p/>
+          <w:p>
+            <w:pPr>
+              <w:jc w:val="both"/>
+              <w:pPrChange w:id="204" w:author="Dr. Taba Szabolcs Sándor" w:date="2025-02-20T12:32:00Z" w16du:dateUtc="2025-02-20T11:32:00Z">
+                <w:pPr/>
+              </w:pPrChange>
+            </w:pPr>
+            <w:proofErr w:type="spellStart"/>
+            <w:r>
+              <w:t>Kohár</w:t>
+            </w:r>
+            <w:proofErr w:type="spellEnd"/>
+          </w:p>
+          <w:p>
+            <w:pPr>
+              <w:jc w:val="both"/>
+              <w:pPrChange w:id="205" w:author="Dr. Taba Szabolcs Sándor" w:date="2025-02-20T12:32:00Z" w16du:dateUtc="2025-02-20T11:32:00Z">
+                <w:pPr/>
+              </w:pPrChange>
+            </w:pPr>
+            <w:proofErr w:type="spellStart"/>
+            <w:r>
+              <w:t>Taba</w:t>
+            </w:r>
+            <w:proofErr w:type="spellEnd"/>
+          </w:p>
+          <w:p>
+            <w:pPr>
+              <w:jc w:val="both"/>
+              <w:pPrChange w:id="206" w:author="Dr. Taba Szabolcs Sándor" w:date="2025-02-20T12:32:00Z" w16du:dateUtc="2025-02-20T11:32:00Z">
+                <w:pPr/>
+              </w:pPrChange>
+            </w:pPr>
+            <w:proofErr w:type="spellStart"/>
+            <w:r>
+              <w:t>Guzmics</w:t>
+            </w:r>
+            <w:proofErr w:type="spellEnd"/>
+          </w:p>
+          <w:p>
+            <w:pPr>
+              <w:jc w:val="both"/>
+              <w:pPrChange w:id="207" w:author="Dr. Taba Szabolcs Sándor" w:date="2025-02-20T12:32:00Z" w16du:dateUtc="2025-02-20T11:32:00Z">
+                <w:pPr/>
+              </w:pPrChange>
+            </w:pPr>
+            <w:r>
+              <w:t>Bencze</w:t>
+            </w:r>
+          </w:p>
+          <w:p>
+            <w:r>
+              <w:t>Rakos</w:t>
+            </w:r>
+          </w:p>
         </w:tc>
         <w:tc>
           <w:tcPr>
@@ -7216,7 +7250,7 @@
               <w:bottom w:val="single" w:sz="4" w:space="0" w:color="000000"/>
               <w:right w:val="single" w:sz="4" w:space="0" w:color="000000"/>
             </w:tcBorders>
-            <w:tcPrChange w:id="204" w:author="Dr. Taba Szabolcs Sándor" w:date="2025-02-20T12:32:00Z" w16du:dateUtc="2025-02-20T11:32:00Z">
+            <w:tcPrChange w:id="208" w:author="Dr. Taba Szabolcs Sándor" w:date="2025-02-20T12:32:00Z" w16du:dateUtc="2025-02-20T11:32:00Z">
               <w:tcPr>
                 <w:tcW w:w="2213" w:type="dxa"/>
                 <w:tcBorders>
@@ -7228,13 +7262,61 @@
               </w:tcPr>
             </w:tcPrChange>
           </w:tcPr>
-          <w:p/>
+          <w:p>
+            <w:r>
+              <w:t xml:space="preserve">Döntések: </w:t>
+            </w:r>
+          </w:p>
+          <w:p>
+            <w:r>
+              <w:t xml:space="preserve">A jegyhez és munkához hozzáállások és elvárások letisztázása. A </w:t>
+            </w:r>
+            <w:r>
+              <w:t>specifikáció</w:t>
+            </w:r>
+            <w:r>
+              <w:t xml:space="preserve"> </w:t>
+            </w:r>
+            <w:r>
+              <w:t xml:space="preserve">legtöbb </w:t>
+            </w:r>
+            <w:r>
+              <w:t>nem pontos részeinek letisztázása, ezeket a 2.3.1 es funkcionális követelményeknél találhatók. (</w:t>
+            </w:r>
+            <w:r>
+              <w:t>Például</w:t>
+            </w:r>
+            <w:r>
+              <w:t xml:space="preserve"> játék belüli időtartalmak pontos meghatározása, alap játékszabályok</w:t>
+            </w:r>
+            <w:r>
+              <w:t>/</w:t>
+            </w:r>
+            <w:r>
+              <w:t>mechanikák rögzítése</w:t>
+            </w:r>
+            <w:r>
+              <w:t xml:space="preserve">). Heti </w:t>
+            </w:r>
+            <w:r>
+              <w:t xml:space="preserve">közös </w:t>
+            </w:r>
+            <w:r>
+              <w:t xml:space="preserve">gyűlések számának és </w:t>
+            </w:r>
+            <w:r>
+              <w:t>időpontjainak</w:t>
+            </w:r>
+            <w:r>
+              <w:t xml:space="preserve"> meghatározása.</w:t>
+            </w:r>
+          </w:p>
         </w:tc>
       </w:tr>
       <w:tr>
         <w:trPr>
           <w:trHeight w:val="1275"/>
-          <w:trPrChange w:id="205" w:author="Dr. Taba Szabolcs Sándor" w:date="2025-02-20T12:32:00Z" w16du:dateUtc="2025-02-20T11:32:00Z">
+          <w:trPrChange w:id="209" w:author="Dr. Taba Szabolcs Sándor" w:date="2025-02-20T12:32:00Z" w16du:dateUtc="2025-02-20T11:32:00Z">
             <w:trPr>
               <w:gridAfter w:val="0"/>
               <w:trHeight w:val="1275"/>
@@ -7250,7 +7332,7 @@
               <w:bottom w:val="single" w:sz="4" w:space="0" w:color="000000"/>
               <w:right w:val="single" w:sz="4" w:space="0" w:color="000000"/>
             </w:tcBorders>
-            <w:tcPrChange w:id="206" w:author="Dr. Taba Szabolcs Sándor" w:date="2025-02-20T12:32:00Z" w16du:dateUtc="2025-02-20T11:32:00Z">
+            <w:tcPrChange w:id="210" w:author="Dr. Taba Szabolcs Sándor" w:date="2025-02-20T12:32:00Z" w16du:dateUtc="2025-02-20T11:32:00Z">
               <w:tcPr>
                 <w:tcW w:w="2215" w:type="dxa"/>
                 <w:gridSpan w:val="2"/>
@@ -7274,7 +7356,7 @@
               <w:bottom w:val="single" w:sz="4" w:space="0" w:color="000000"/>
               <w:right w:val="single" w:sz="4" w:space="0" w:color="000000"/>
             </w:tcBorders>
-            <w:tcPrChange w:id="207" w:author="Dr. Taba Szabolcs Sándor" w:date="2025-02-20T12:32:00Z" w16du:dateUtc="2025-02-20T11:32:00Z">
+            <w:tcPrChange w:id="211" w:author="Dr. Taba Szabolcs Sándor" w:date="2025-02-20T12:32:00Z" w16du:dateUtc="2025-02-20T11:32:00Z">
               <w:tcPr>
                 <w:tcW w:w="2214" w:type="dxa"/>
                 <w:gridSpan w:val="3"/>
@@ -7298,7 +7380,7 @@
               <w:bottom w:val="single" w:sz="4" w:space="0" w:color="000000"/>
               <w:right w:val="single" w:sz="4" w:space="0" w:color="000000"/>
             </w:tcBorders>
-            <w:tcPrChange w:id="208" w:author="Dr. Taba Szabolcs Sándor" w:date="2025-02-20T12:32:00Z" w16du:dateUtc="2025-02-20T11:32:00Z">
+            <w:tcPrChange w:id="212" w:author="Dr. Taba Szabolcs Sándor" w:date="2025-02-20T12:32:00Z" w16du:dateUtc="2025-02-20T11:32:00Z">
               <w:tcPr>
                 <w:tcW w:w="2214" w:type="dxa"/>
                 <w:tcBorders>
@@ -7321,7 +7403,7 @@
               <w:bottom w:val="single" w:sz="4" w:space="0" w:color="000000"/>
               <w:right w:val="single" w:sz="4" w:space="0" w:color="000000"/>
             </w:tcBorders>
-            <w:tcPrChange w:id="209" w:author="Dr. Taba Szabolcs Sándor" w:date="2025-02-20T12:32:00Z" w16du:dateUtc="2025-02-20T11:32:00Z">
+            <w:tcPrChange w:id="213" w:author="Dr. Taba Szabolcs Sándor" w:date="2025-02-20T12:32:00Z" w16du:dateUtc="2025-02-20T11:32:00Z">
               <w:tcPr>
                 <w:tcW w:w="2213" w:type="dxa"/>
                 <w:tcBorders>
@@ -7339,7 +7421,7 @@
       <w:tr>
         <w:trPr>
           <w:trHeight w:val="1275"/>
-          <w:trPrChange w:id="210" w:author="Dr. Taba Szabolcs Sándor" w:date="2025-02-20T12:32:00Z" w16du:dateUtc="2025-02-20T11:32:00Z">
+          <w:trPrChange w:id="214" w:author="Dr. Taba Szabolcs Sándor" w:date="2025-02-20T12:32:00Z" w16du:dateUtc="2025-02-20T11:32:00Z">
             <w:trPr>
               <w:gridAfter w:val="0"/>
               <w:trHeight w:val="1275"/>
@@ -7355,7 +7437,7 @@
               <w:bottom w:val="single" w:sz="4" w:space="0" w:color="000000"/>
               <w:right w:val="single" w:sz="4" w:space="0" w:color="000000"/>
             </w:tcBorders>
-            <w:tcPrChange w:id="211" w:author="Dr. Taba Szabolcs Sándor" w:date="2025-02-20T12:32:00Z" w16du:dateUtc="2025-02-20T11:32:00Z">
+            <w:tcPrChange w:id="215" w:author="Dr. Taba Szabolcs Sándor" w:date="2025-02-20T12:32:00Z" w16du:dateUtc="2025-02-20T11:32:00Z">
               <w:tcPr>
                 <w:tcW w:w="2215" w:type="dxa"/>
                 <w:gridSpan w:val="2"/>
@@ -7379,7 +7461,7 @@
               <w:bottom w:val="single" w:sz="4" w:space="0" w:color="000000"/>
               <w:right w:val="single" w:sz="4" w:space="0" w:color="000000"/>
             </w:tcBorders>
-            <w:tcPrChange w:id="212" w:author="Dr. Taba Szabolcs Sándor" w:date="2025-02-20T12:32:00Z" w16du:dateUtc="2025-02-20T11:32:00Z">
+            <w:tcPrChange w:id="216" w:author="Dr. Taba Szabolcs Sándor" w:date="2025-02-20T12:32:00Z" w16du:dateUtc="2025-02-20T11:32:00Z">
               <w:tcPr>
                 <w:tcW w:w="2214" w:type="dxa"/>
                 <w:gridSpan w:val="3"/>
@@ -7403,7 +7485,7 @@
               <w:bottom w:val="single" w:sz="4" w:space="0" w:color="000000"/>
               <w:right w:val="single" w:sz="4" w:space="0" w:color="000000"/>
             </w:tcBorders>
-            <w:tcPrChange w:id="213" w:author="Dr. Taba Szabolcs Sándor" w:date="2025-02-20T12:32:00Z" w16du:dateUtc="2025-02-20T11:32:00Z">
+            <w:tcPrChange w:id="217" w:author="Dr. Taba Szabolcs Sándor" w:date="2025-02-20T12:32:00Z" w16du:dateUtc="2025-02-20T11:32:00Z">
               <w:tcPr>
                 <w:tcW w:w="2214" w:type="dxa"/>
                 <w:tcBorders>
@@ -7426,7 +7508,7 @@
               <w:bottom w:val="single" w:sz="4" w:space="0" w:color="000000"/>
               <w:right w:val="single" w:sz="4" w:space="0" w:color="000000"/>
             </w:tcBorders>
-            <w:tcPrChange w:id="214" w:author="Dr. Taba Szabolcs Sándor" w:date="2025-02-20T12:32:00Z" w16du:dateUtc="2025-02-20T11:32:00Z">
+            <w:tcPrChange w:id="218" w:author="Dr. Taba Szabolcs Sándor" w:date="2025-02-20T12:32:00Z" w16du:dateUtc="2025-02-20T11:32:00Z">
               <w:tcPr>
                 <w:tcW w:w="2213" w:type="dxa"/>
                 <w:tcBorders>
@@ -7692,7 +7774,7 @@
           <v:stroke joinstyle="miter"/>
           <v:path gradientshapeok="t" o:connecttype="rect"/>
         </v:shapetype>
-        <v:shape id="Frame1" o:spid="_x0000_s1027" type="#_x0000_t202" style="position:absolute;margin-left:-200.2pt;margin-top:.05pt;width:1.15pt;height:1.15pt;z-index:251658752;visibility:visible;mso-wrap-style:square;mso-wrap-distance-left:0;mso-wrap-distance-top:0;mso-wrap-distance-right:0;mso-wrap-distance-bottom:0;mso-position-horizontal:right;mso-position-horizontal-relative:margin;mso-position-vertical:absolute;mso-position-vertical-relative:text;v-text-anchor:top" o:gfxdata="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" stroked="f">
+        <v:shape id="Frame1" o:spid="_x0000_s1027" type="#_x0000_t202" style="position:absolute;margin-left:-250.25pt;margin-top:.05pt;width:1.15pt;height:1.15pt;z-index:251658752;visibility:visible;mso-wrap-style:square;mso-wrap-distance-left:0;mso-wrap-distance-top:0;mso-wrap-distance-right:0;mso-wrap-distance-bottom:0;mso-position-horizontal:right;mso-position-horizontal-relative:margin;mso-position-vertical:absolute;mso-position-vertical-relative:text;v-text-anchor:top" o:gfxdata="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" stroked="f">
           <v:fill opacity="0"/>
           <v:textbox style="mso-fit-shape-to-text:t" inset="0,0,0,0">
             <w:txbxContent>
@@ -7777,7 +7859,7 @@
         <w:noProof/>
         <w:lang w:val="en-US"/>
       </w:rPr>
-      <w:t>2025-02-20</w:t>
+      <w:t>2025-02-21</w:t>
     </w:r>
     <w:r>
       <w:rPr>
@@ -7794,7 +7876,7 @@
           <v:stroke joinstyle="miter"/>
           <v:path gradientshapeok="t" o:connecttype="rect"/>
         </v:shapetype>
-        <v:shape id="Frame2" o:spid="_x0000_s1026" type="#_x0000_t202" style="position:absolute;margin-left:-156.6pt;margin-top:.05pt;width:12.05pt;height:13.8pt;z-index:251656704;visibility:visible;mso-wrap-style:square;mso-wrap-distance-left:0;mso-wrap-distance-top:0;mso-wrap-distance-right:0;mso-wrap-distance-bottom:0;mso-position-horizontal:right;mso-position-horizontal-relative:margin;mso-position-vertical:absolute;mso-position-vertical-relative:text;v-text-anchor:top" o:gfxdata="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" o:allowincell="f" stroked="f">
+        <v:shape id="Frame2" o:spid="_x0000_s1026" type="#_x0000_t202" style="position:absolute;margin-left:-195.75pt;margin-top:.05pt;width:12.05pt;height:13.8pt;z-index:251656704;visibility:visible;mso-wrap-style:square;mso-wrap-distance-left:0;mso-wrap-distance-top:0;mso-wrap-distance-right:0;mso-wrap-distance-bottom:0;mso-position-horizontal:right;mso-position-horizontal-relative:margin;mso-position-vertical:absolute;mso-position-vertical-relative:text;v-text-anchor:top" o:gfxdata="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" o:allowincell="f" stroked="f">
           <v:fill opacity="0"/>
           <v:textbox style="mso-fit-shape-to-text:t" inset="0,0,0,0">
             <w:txbxContent>
@@ -7879,7 +7961,7 @@
         <w:noProof/>
         <w:lang w:val="en-US"/>
       </w:rPr>
-      <w:t>2025-02-20</w:t>
+      <w:t>2025-02-21</w:t>
     </w:r>
     <w:r>
       <w:rPr>
@@ -7896,7 +7978,7 @@
           <v:stroke joinstyle="miter"/>
           <v:path gradientshapeok="t" o:connecttype="rect"/>
         </v:shapetype>
-        <v:shape id="_x0000_s1025" type="#_x0000_t202" style="position:absolute;margin-left:-156.6pt;margin-top:.05pt;width:12.05pt;height:13.8pt;z-index:251657728;visibility:visible;mso-wrap-style:square;mso-wrap-distance-left:0;mso-wrap-distance-top:0;mso-wrap-distance-right:0;mso-wrap-distance-bottom:0;mso-position-horizontal:right;mso-position-horizontal-relative:margin;mso-position-vertical:absolute;mso-position-vertical-relative:text;v-text-anchor:top" o:gfxdata="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" o:allowincell="f" stroked="f">
+        <v:shape id="_x0000_s1025" type="#_x0000_t202" style="position:absolute;margin-left:-195.75pt;margin-top:.05pt;width:12.05pt;height:13.8pt;z-index:251657728;visibility:visible;mso-wrap-style:square;mso-wrap-distance-left:0;mso-wrap-distance-top:0;mso-wrap-distance-right:0;mso-wrap-distance-bottom:0;mso-position-horizontal:right;mso-position-horizontal-relative:margin;mso-position-vertical:absolute;mso-position-vertical-relative:text;v-text-anchor:top" o:gfxdata="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" o:allowincell="f" stroked="f">
           <v:fill opacity="0"/>
           <v:textbox style="mso-fit-shape-to-text:t" inset="0,0,0,0">
             <w:txbxContent>
@@ -7996,7 +8078,7 @@
       </w:rPr>
       <w:t>ban</w:t>
     </w:r>
-    <w:ins w:id="215" w:author="Dr. Taba Szabolcs Sándor" w:date="2025-02-20T12:24:00Z" w16du:dateUtc="2025-02-20T11:24:00Z">
+    <w:ins w:id="219" w:author="Dr. Taba Szabolcs Sándor" w:date="2025-02-20T12:24:00Z" w16du:dateUtc="2025-02-20T11:24:00Z">
       <w:r>
         <w:rPr>
           <w:i/>
@@ -8005,7 +8087,7 @@
         <w:t>IT</w:t>
       </w:r>
     </w:ins>
-    <w:del w:id="216" w:author="Dr. Taba Szabolcs Sándor" w:date="2025-02-20T12:24:00Z" w16du:dateUtc="2025-02-20T11:24:00Z">
+    <w:del w:id="220" w:author="Dr. Taba Szabolcs Sándor" w:date="2025-02-20T12:24:00Z" w16du:dateUtc="2025-02-20T11:24:00Z">
       <w:r>
         <w:rPr>
           <w:i/>

</xml_diff>

<commit_message>
Naplo week 1 final frissites
</commit_message>
<xml_diff>
--- a/templ_02_0.docx
+++ b/templ_02_0.docx
@@ -184,23 +184,7 @@
           <w:i/>
           <w:color w:val="0000FF"/>
         </w:rPr>
-        <w:t xml:space="preserve">kialakítandó szoftver legmagasabb szintű </w:t>
-      </w:r>
-      <w:proofErr w:type="spellStart"/>
-      <w:r>
-        <w:rPr>
-          <w:i/>
-          <w:color w:val="0000FF"/>
-        </w:rPr>
-        <w:t>architekturális</w:t>
-      </w:r>
-      <w:proofErr w:type="spellEnd"/>
-      <w:r>
-        <w:rPr>
-          <w:i/>
-          <w:color w:val="0000FF"/>
-        </w:rPr>
-        <w:t xml:space="preserve"> képe. A fontosabb alrendszerek felsorolása, a közöttük kialakítandó interfészek lényege, a felhasználói kapcsolatok alapja. Esetleges hálózati és adattárolási elvárások.</w:t>
+        <w:t>kialakítandó szoftver legmagasabb szintű architekturális képe. A fontosabb alrendszerek felsorolása, a közöttük kialakítandó interfészek lényege, a felhasználói kapcsolatok alapja. Esetleges hálózati és adattárolási elvárások.</w:t>
       </w:r>
       <w:r>
         <w:rPr>
@@ -223,15 +207,7 @@
         <w:pStyle w:val="magyarazat"/>
       </w:pPr>
       <w:r>
-        <w:t>[A feladat kb. 4000 karakteres (</w:t>
-      </w:r>
-      <w:proofErr w:type="spellStart"/>
-      <w:r>
-        <w:t>kb</w:t>
-      </w:r>
-      <w:proofErr w:type="spellEnd"/>
-      <w:r>
-        <w:t xml:space="preserve"> 1,5 oldal) részletezettségű magyar nyelvű leírása. Nem szerepelhetnek informatikai kifejezések.]</w:t>
+        <w:t>[A feladat kb. 4000 karakteres (kb 1,5 oldal) részletezettségű magyar nyelvű leírása. Nem szerepelhetnek informatikai kifejezések.]</w:t>
       </w:r>
     </w:p>
     <w:p>
@@ -385,31 +361,7 @@
       </w:r>
       <w:r>
         <w:lastRenderedPageBreak/>
-        <w:t xml:space="preserve">kell megadni. Prioritás az RFC 2119 alapján (alapvető: MUST, fontos: SHOULD, opcionális: MAY). Az alapvető követelmények nem teljesítése végzetes hiba, a rendszer nem fogadható el. Forrás alatt a követelményt előíró anyagot, szervezetet kell érteni. Esetünkben forrás lehet maga a csapat is, mikor ő talál ki követelményt. </w:t>
-      </w:r>
-      <w:proofErr w:type="spellStart"/>
-      <w:r>
-        <w:t>Use</w:t>
-      </w:r>
-      <w:proofErr w:type="spellEnd"/>
-      <w:r>
-        <w:t>-</w:t>
-      </w:r>
-      <w:proofErr w:type="spellStart"/>
-      <w:r>
-        <w:t>case</w:t>
-      </w:r>
-      <w:proofErr w:type="spellEnd"/>
-      <w:r>
-        <w:t>-ek alatt az adott követelményt megvalósító használati esete(</w:t>
-      </w:r>
-      <w:proofErr w:type="spellStart"/>
-      <w:r>
-        <w:t>ke</w:t>
-      </w:r>
-      <w:proofErr w:type="spellEnd"/>
-      <w:r>
-        <w:t>)t kell megadni.</w:t>
+        <w:t>kell megadni. Prioritás az RFC 2119 alapján (alapvető: MUST, fontos: SHOULD, opcionális: MAY). Az alapvető követelmények nem teljesítése végzetes hiba, a rendszer nem fogadható el. Forrás alatt a követelményt előíró anyagot, szervezetet kell érteni. Esetünkben forrás lehet maga a csapat is, mikor ő talál ki követelményt. Use-case-ek alatt az adott követelményt megvalósító használati esete(ke)t kell megadni.</w:t>
       </w:r>
     </w:p>
     <w:p>
@@ -636,7 +588,6 @@
                 <w:color w:val="auto"/>
               </w:rPr>
             </w:pPr>
-            <w:proofErr w:type="spellStart"/>
             <w:r>
               <w:rPr>
                 <w:b/>
@@ -645,7 +596,6 @@
               </w:rPr>
               <w:t>Use-case</w:t>
             </w:r>
-            <w:proofErr w:type="spellEnd"/>
           </w:p>
         </w:tc>
         <w:tc>
@@ -724,15 +674,7 @@
               <w:pStyle w:val="magyarazat"/>
             </w:pPr>
             <w:r>
-              <w:t xml:space="preserve">ATM egyenleg lekérdezésekor ellenőrzi a bankkártyát és a </w:t>
-            </w:r>
-            <w:proofErr w:type="spellStart"/>
-            <w:r>
-              <w:t>pinkódot</w:t>
-            </w:r>
-            <w:proofErr w:type="spellEnd"/>
-            <w:r>
-              <w:t>.</w:t>
+              <w:t>ATM egyenleg lekérdezésekor ellenőrzi a bankkártyát és a pinkódot.</w:t>
             </w:r>
           </w:p>
         </w:tc>
@@ -752,15 +694,7 @@
               <w:pStyle w:val="magyarazat"/>
             </w:pPr>
             <w:r>
-              <w:t xml:space="preserve">ATM-be berakunk egy bankkártyát és </w:t>
-            </w:r>
-            <w:proofErr w:type="spellStart"/>
-            <w:r>
-              <w:t>egyenleglekérdezést</w:t>
-            </w:r>
-            <w:proofErr w:type="spellEnd"/>
-            <w:r>
-              <w:t xml:space="preserve"> kez</w:t>
+              <w:t>ATM-be berakunk egy bankkártyát és egyenleglekérdezést kez</w:t>
             </w:r>
             <w:r>
               <w:softHyphen/>
@@ -835,13 +769,8 @@
             <w:pPr>
               <w:pStyle w:val="magyarazat"/>
             </w:pPr>
-            <w:proofErr w:type="spellStart"/>
-            <w:r>
-              <w:t>Egyenleglekérdezés</w:t>
-            </w:r>
-            <w:proofErr w:type="spellEnd"/>
-            <w:r>
-              <w:t xml:space="preserve"> ATM-nél</w:t>
+            <w:r>
+              <w:t>Egyenleglekérdezés ATM-nél</w:t>
             </w:r>
           </w:p>
         </w:tc>
@@ -893,15 +822,7 @@
         <w:pStyle w:val="magyarazat"/>
       </w:pPr>
       <w:r>
-        <w:t xml:space="preserve">[A szoftver fejlesztésével és használatával kapcsolatos számítógépes, hardveres, alapszoftveres és egyéb </w:t>
-      </w:r>
-      <w:proofErr w:type="spellStart"/>
-      <w:r>
-        <w:t>architekturális</w:t>
-      </w:r>
-      <w:proofErr w:type="spellEnd"/>
-      <w:r>
-        <w:t xml:space="preserve"> és logisztikai követelmények]</w:t>
+        <w:t>[A szoftver fejlesztésével és használatával kapcsolatos számítógépes, hardveres, alapszoftveres és egyéb architekturális és logisztikai követelmények]</w:t>
       </w:r>
     </w:p>
     <w:tbl>
@@ -1832,23 +1753,7 @@
         <w:pStyle w:val="Cmsor20"/>
       </w:pPr>
       <w:r>
-        <w:t xml:space="preserve">Lényeges </w:t>
-      </w:r>
-      <w:proofErr w:type="spellStart"/>
-      <w:r>
-        <w:t>use</w:t>
-      </w:r>
-      <w:proofErr w:type="spellEnd"/>
-      <w:r>
-        <w:t>-</w:t>
-      </w:r>
-      <w:proofErr w:type="spellStart"/>
-      <w:r>
-        <w:t>case</w:t>
-      </w:r>
-      <w:proofErr w:type="spellEnd"/>
-      <w:r>
-        <w:t>-ek</w:t>
+        <w:t>Lényeges use-case-ek</w:t>
       </w:r>
     </w:p>
     <w:p>
@@ -1863,13 +1768,8 @@
       <w:pPr>
         <w:pStyle w:val="Cmsor3"/>
       </w:pPr>
-      <w:proofErr w:type="spellStart"/>
       <w:r>
-        <w:t>Use-case</w:t>
-      </w:r>
-      <w:proofErr w:type="spellEnd"/>
-      <w:r>
-        <w:t xml:space="preserve"> leírások</w:t>
+        <w:t>Use-case leírások</w:t>
       </w:r>
     </w:p>
     <w:p>
@@ -1877,15 +1777,7 @@
         <w:pStyle w:val="magyarazat"/>
       </w:pPr>
       <w:r>
-        <w:t xml:space="preserve">[Minden </w:t>
-      </w:r>
-      <w:proofErr w:type="spellStart"/>
-      <w:r>
-        <w:t>use-case-hez</w:t>
-      </w:r>
-      <w:proofErr w:type="spellEnd"/>
-      <w:r>
-        <w:t xml:space="preserve"> külön]</w:t>
+        <w:t>[Minden use-case-hez külön]</w:t>
       </w:r>
     </w:p>
     <w:p/>
@@ -1919,19 +1811,11 @@
                 <w:b/>
               </w:rPr>
             </w:pPr>
-            <w:proofErr w:type="spellStart"/>
             <w:r>
               <w:rPr>
                 <w:b/>
               </w:rPr>
-              <w:t>Use-case</w:t>
-            </w:r>
-            <w:proofErr w:type="spellEnd"/>
-            <w:r>
-              <w:rPr>
-                <w:b/>
-              </w:rPr>
-              <w:t xml:space="preserve"> neve</w:t>
+              <w:t>Use-case neve</w:t>
             </w:r>
           </w:p>
         </w:tc>
@@ -2009,7 +1893,6 @@
                 <w:b/>
               </w:rPr>
             </w:pPr>
-            <w:proofErr w:type="spellStart"/>
             <w:r>
               <w:rPr>
                 <w:b/>
@@ -2017,7 +1900,6 @@
               <w:lastRenderedPageBreak/>
               <w:t>Aktorok</w:t>
             </w:r>
-            <w:proofErr w:type="spellEnd"/>
           </w:p>
         </w:tc>
         <w:tc>
@@ -2079,13 +1961,8 @@
       <w:pPr>
         <w:pStyle w:val="Cmsor3"/>
       </w:pPr>
-      <w:proofErr w:type="spellStart"/>
       <w:r>
-        <w:t>Use-case</w:t>
-      </w:r>
-      <w:proofErr w:type="spellEnd"/>
-      <w:r>
-        <w:t xml:space="preserve"> diagram</w:t>
+        <w:t>Use-case diagram</w:t>
       </w:r>
     </w:p>
     <w:p/>
@@ -2116,15 +1993,7 @@
     <w:p>
       <w:commentRangeStart w:id="3"/>
       <w:r>
-        <w:t xml:space="preserve">2.1 – </w:t>
-      </w:r>
-      <w:proofErr w:type="spellStart"/>
-      <w:r>
-        <w:t>Guzmics</w:t>
-      </w:r>
-      <w:proofErr w:type="spellEnd"/>
-      <w:r>
-        <w:t xml:space="preserve"> – 02. 21. 23:59</w:t>
+        <w:t>2.1 – Guzmics – 02. 21. 23:59</w:t>
       </w:r>
     </w:p>
     <w:p>
@@ -2134,15 +2003,7 @@
     </w:p>
     <w:p>
       <w:r>
-        <w:t xml:space="preserve">2.3 – </w:t>
-      </w:r>
-      <w:proofErr w:type="spellStart"/>
-      <w:r>
-        <w:t>Kohár</w:t>
-      </w:r>
-      <w:proofErr w:type="spellEnd"/>
-      <w:r>
-        <w:t xml:space="preserve"> – 02. 19. 23:59</w:t>
+        <w:t>2.3 – Kohár – 02. 19. 23:59</w:t>
       </w:r>
     </w:p>
     <w:p>
@@ -2157,15 +2018,7 @@
     </w:p>
     <w:p>
       <w:r>
-        <w:t xml:space="preserve">2.6 – </w:t>
-      </w:r>
-      <w:proofErr w:type="spellStart"/>
-      <w:r>
-        <w:t>Kohár</w:t>
-      </w:r>
-      <w:proofErr w:type="spellEnd"/>
-      <w:r>
-        <w:t xml:space="preserve"> – 02. 21. 23:59</w:t>
+        <w:t>2.6 – Kohár – 02. 21. 23:59</w:t>
       </w:r>
     </w:p>
     <w:p>
@@ -2186,15 +2039,7 @@
         <w:pStyle w:val="magyarazat"/>
       </w:pPr>
       <w:r>
-        <w:t xml:space="preserve">[Tartalmaznia kell a projekt végrehajtásának lépéseit, a lépések, eredmények határidejét, az egyes feladatok elvégzéséért felelős személyek nevét és beosztását, a szükséges </w:t>
-      </w:r>
-      <w:proofErr w:type="gramStart"/>
-      <w:r>
-        <w:t>erőforrásokat,</w:t>
-      </w:r>
-      <w:proofErr w:type="gramEnd"/>
-      <w:r>
-        <w:t xml:space="preserve"> stb. Meg kell adni a csoportmunkát támogató eszközöket, a választott technikákat! Definiálni kell, hogy hogyan történik a dokumentumok és a forráskód megosztása!]</w:t>
+        <w:t>[Tartalmaznia kell a projekt végrehajtásának lépéseit, a lépések, eredmények határidejét, az egyes feladatok elvégzéséért felelős személyek nevét és beosztását, a szükséges erőforrásokat, stb. Meg kell adni a csoportmunkát támogató eszközöket, a választott technikákat! Definiálni kell, hogy hogyan történik a dokumentumok és a forráskód megosztása!]</w:t>
       </w:r>
       <w:r>
         <w:tab/>
@@ -2203,73 +2048,17 @@
     <w:p/>
     <w:p>
       <w:r>
-        <w:t xml:space="preserve">A feladatok megkezdése előtt a terv fő pontjait egy közös megbeszélésen fektettük le. Ennek a pontos megfogalmazását </w:t>
-      </w:r>
-      <w:proofErr w:type="spellStart"/>
-      <w:r>
-        <w:t>Kohár</w:t>
-      </w:r>
-      <w:proofErr w:type="spellEnd"/>
-      <w:r>
-        <w:t xml:space="preserve"> végzi, 2025. 02. 18. 23:59 határidővel. A feladat végrehajtásának első feladata az áttekintés megírása, mivel a többi feladat elvégzéséhez elengedhetetlen. Ezt a feladatot Taba fogja végezni, határideje 2025. 02. 18. 23:59. </w:t>
+        <w:t xml:space="preserve">A feladatok megkezdése előtt a terv fő pontjait egy közös megbeszélésen fektettük le. Ennek a pontos megfogalmazását Kohár végzi, 2025. 02. 18. 23:59 határidővel. A feladat végrehajtásának első feladata az áttekintés megírása, mivel a többi feladat elvégzéséhez elengedhetetlen. Ezt a feladatot Taba fogja végezni, határideje 2025. 02. 18. 23:59. </w:t>
       </w:r>
     </w:p>
     <w:p>
       <w:r>
-        <w:t xml:space="preserve">Ezekután a következő fontos feladat a követelmények leírása, ez is hasonlóan fontos feladat, mivel </w:t>
-      </w:r>
-      <w:proofErr w:type="gramStart"/>
-      <w:r>
-        <w:t>a</w:t>
-      </w:r>
-      <w:proofErr w:type="gramEnd"/>
-      <w:r>
-        <w:t xml:space="preserve"> </w:t>
-      </w:r>
-      <w:proofErr w:type="spellStart"/>
-      <w:r>
-        <w:t>use-case</w:t>
-      </w:r>
-      <w:proofErr w:type="spellEnd"/>
-      <w:r>
-        <w:t xml:space="preserve"> leírások és szótár csak ezalapján elkészíthető. Ezt a feladatot </w:t>
-      </w:r>
-      <w:proofErr w:type="spellStart"/>
-      <w:r>
-        <w:t>Kohár</w:t>
-      </w:r>
-      <w:proofErr w:type="spellEnd"/>
-      <w:r>
-        <w:t xml:space="preserve"> fogja elvégezni, 2025. 02. 19. 23:59 határidővel. </w:t>
+        <w:t xml:space="preserve">Ezekután a következő fontos feladat a követelmények leírása, ez is hasonlóan fontos feladat, mivel a use-case leírások és szótár csak ezalapján elkészíthető. Ezt a feladatot Kohár fogja elvégezni, 2025. 02. 19. 23:59 határidővel. </w:t>
       </w:r>
     </w:p>
     <w:p>
       <w:r>
-        <w:t xml:space="preserve">A maradék feladatokat el lehet párhuzamosan végezni, ezért a sorrendjüket nem definiálom. A bevezetést </w:t>
-      </w:r>
-      <w:proofErr w:type="spellStart"/>
-      <w:r>
-        <w:t>Guzmics</w:t>
-      </w:r>
-      <w:proofErr w:type="spellEnd"/>
-      <w:r>
-        <w:t xml:space="preserve"> fogja írni, határideje 2025. 02. 21. 23:59. </w:t>
-      </w:r>
-      <w:proofErr w:type="gramStart"/>
-      <w:r>
-        <w:t>A</w:t>
-      </w:r>
-      <w:proofErr w:type="gramEnd"/>
-      <w:r>
-        <w:t xml:space="preserve"> </w:t>
-      </w:r>
-      <w:proofErr w:type="spellStart"/>
-      <w:r>
-        <w:t>use-case</w:t>
-      </w:r>
-      <w:proofErr w:type="spellEnd"/>
-      <w:r>
-        <w:t xml:space="preserve"> leírásokat és diagramot Rakos fogja elkészíteni, 2025. 02. 21. 23:59 határidővel. A szótár elkészítését Bencze fogja végezni. Határideje 2025. 02. 21. 23:59. A naplót Rakos vezeti, egy feladatot végző személy neki jelezi a feladatvégzéssel kapcsolatos információk.</w:t>
+        <w:t>A maradék feladatokat el lehet párhuzamosan végezni, ezért a sorrendjüket nem definiálom. A bevezetést Guzmics fogja írni, határideje 2025. 02. 21. 23:59. A use-case leírásokat és diagramot Rakos fogja elkészíteni, 2025. 02. 21. 23:59 határidővel. A szótár elkészítését Bencze fogja végezni. Határideje 2025. 02. 21. 23:59. A naplót Rakos vezeti, egy feladatot végző személy neki jelezi a feladatvégzéssel kapcsolatos információk.</w:t>
       </w:r>
     </w:p>
     <w:p>
@@ -2282,71 +2071,15 @@
         <w:t xml:space="preserve">A dokumentumok megosztását egy </w:t>
       </w:r>
       <w:hyperlink r:id="rId12">
-        <w:proofErr w:type="spellStart"/>
         <w:r>
           <w:rPr>
             <w:rStyle w:val="Hiperhivatkozs"/>
           </w:rPr>
-          <w:t>github</w:t>
+          <w:t>github repository</w:t>
         </w:r>
-        <w:proofErr w:type="spellEnd"/>
-        <w:r>
-          <w:rPr>
-            <w:rStyle w:val="Hiperhivatkozs"/>
-          </w:rPr>
-          <w:t xml:space="preserve"> </w:t>
-        </w:r>
-        <w:proofErr w:type="spellStart"/>
-        <w:r>
-          <w:rPr>
-            <w:rStyle w:val="Hiperhivatkozs"/>
-          </w:rPr>
-          <w:t>repository</w:t>
-        </w:r>
-        <w:proofErr w:type="spellEnd"/>
       </w:hyperlink>
       <w:r>
-        <w:t xml:space="preserve"> segítségével lesz elvégezve. Minden résztvevőnek a sablonból van egy saját példánya. Mindenki a munkáját az előbb említett dokumentumba végzi. Erre azért vagyunk rászorulva mivel a </w:t>
-      </w:r>
-      <w:proofErr w:type="spellStart"/>
-      <w:r>
-        <w:t>word</w:t>
-      </w:r>
-      <w:proofErr w:type="spellEnd"/>
-      <w:r>
-        <w:t xml:space="preserve"> fájlok szöveges tartalma nem emberileg olvashatóak, ezért az esetleges </w:t>
-      </w:r>
-      <w:proofErr w:type="spellStart"/>
-      <w:r>
-        <w:t>merge</w:t>
-      </w:r>
-      <w:proofErr w:type="spellEnd"/>
-      <w:r>
-        <w:t xml:space="preserve"> </w:t>
-      </w:r>
-      <w:proofErr w:type="spellStart"/>
-      <w:r>
-        <w:t>conflict-okat</w:t>
-      </w:r>
-      <w:proofErr w:type="spellEnd"/>
-      <w:r>
-        <w:t xml:space="preserve"> nem lehet rendesen kezelni. A feladat végén a dokumentumokat egy fő dokumentumban összefésüljük. Ezt a feladatot </w:t>
-      </w:r>
-      <w:proofErr w:type="spellStart"/>
-      <w:r>
-        <w:t>Kohár</w:t>
-      </w:r>
-      <w:proofErr w:type="spellEnd"/>
-      <w:r>
-        <w:t xml:space="preserve"> fogja teljesíteni, 2025 02. 23. 23:59 határidővel. A feladat feltöltését és fizikai beadását is szintén </w:t>
-      </w:r>
-      <w:proofErr w:type="spellStart"/>
-      <w:r>
-        <w:t>Kohár</w:t>
-      </w:r>
-      <w:proofErr w:type="spellEnd"/>
-      <w:r>
-        <w:t xml:space="preserve"> fogja végezni.</w:t>
+        <w:t xml:space="preserve"> segítségével lesz elvégezve. Minden résztvevőnek a sablonból van egy saját példánya. Mindenki a munkáját az előbb említett dokumentumba végzi. Erre azért vagyunk rászorulva mivel a word fájlok szöveges tartalma nem emberileg olvashatóak, ezért az esetleges merge conflict-okat nem lehet rendesen kezelni. A feladat végén a dokumentumokat egy fő dokumentumban összefésüljük. Ezt a feladatot Kohár fogja teljesíteni, 2025 02. 23. 23:59 határidővel. A feladat feltöltését és fizikai beadását is szintén Kohár fogja végezni.</w:t>
       </w:r>
     </w:p>
     <w:p>
@@ -2409,27 +2142,7 @@
           <w:color w:val="0070C0"/>
           <w:lang w:bidi="he-IL"/>
         </w:rPr>
-        <w:t xml:space="preserve">A </w:t>
-      </w:r>
-      <w:proofErr w:type="gramStart"/>
-      <w:r>
-        <w:rPr>
-          <w:i/>
-          <w:iCs/>
-          <w:color w:val="0070C0"/>
-          <w:lang w:bidi="he-IL"/>
-        </w:rPr>
-        <w:t>napló bejegyzésekből</w:t>
-      </w:r>
-      <w:proofErr w:type="gramEnd"/>
-      <w:r>
-        <w:rPr>
-          <w:i/>
-          <w:iCs/>
-          <w:color w:val="0070C0"/>
-          <w:lang w:bidi="he-IL"/>
-        </w:rPr>
-        <w:t xml:space="preserve"> áll. Minden bejegyzésnek tartalmaznia kell:</w:t>
+        <w:t>A napló bejegyzésekből áll. Minden bejegyzésnek tartalmaznia kell:</w:t>
       </w:r>
     </w:p>
     <w:p>
@@ -2793,11 +2506,9 @@
             <w:pPr>
               <w:jc w:val="both"/>
             </w:pPr>
-            <w:proofErr w:type="spellStart"/>
             <w:r>
               <w:t>Kohár</w:t>
             </w:r>
-            <w:proofErr w:type="spellEnd"/>
           </w:p>
           <w:p>
             <w:pPr>
@@ -2811,11 +2522,9 @@
             <w:pPr>
               <w:jc w:val="both"/>
             </w:pPr>
-            <w:proofErr w:type="spellStart"/>
             <w:r>
               <w:t>Guzmics</w:t>
             </w:r>
-            <w:proofErr w:type="spellEnd"/>
           </w:p>
           <w:p>
             <w:pPr>
@@ -2869,87 +2578,58 @@
           <w:p>
             <w:pPr>
               <w:jc w:val="both"/>
-            </w:pPr>
-            <w:del w:id="6" w:author="Rakos Gergo" w:date="2025-02-22T20:15:00Z" w16du:dateUtc="2025-02-22T19:15:00Z">
+              <w:rPr>
+                <w:ins w:id="6" w:author="Rakos Gergo" w:date="2025-02-22T20:13:00Z" w16du:dateUtc="2025-02-22T19:13:00Z"/>
+              </w:rPr>
+            </w:pPr>
+            <w:r>
+              <w:t>Döntések:</w:t>
+            </w:r>
+          </w:p>
+          <w:p>
+            <w:pPr>
+              <w:jc w:val="both"/>
+            </w:pPr>
+            <w:ins w:id="7" w:author="Rakos Gergo" w:date="2025-02-22T20:13:00Z" w16du:dateUtc="2025-02-22T19:13:00Z">
               <w:r>
-                <w:rPr>
-                  <w:highlight w:val="yellow"/>
-                  <w:rPrChange w:id="7" w:author="Dr. Taba Szabolcs Sándor" w:date="2025-02-20T12:12:00Z" w16du:dateUtc="2025-02-20T11:12:00Z">
-                    <w:rPr/>
-                  </w:rPrChange>
-                </w:rPr>
-                <w:delText>a fenti követelmények alapján ide a döntést is meg kellene szövegezni, pl.</w:delText>
+                <w:t>- Guzmics kidolgozza a 2.1 pontot</w:t>
               </w:r>
-            </w:del>
+            </w:ins>
           </w:p>
           <w:p>
             <w:pPr>
               <w:jc w:val="both"/>
               <w:rPr>
-                <w:ins w:id="8" w:author="Rakos Gergo" w:date="2025-02-22T20:13:00Z" w16du:dateUtc="2025-02-22T19:13:00Z"/>
+                <w:ins w:id="8" w:author="Rakos Gergo" w:date="2025-02-22T20:12:00Z" w16du:dateUtc="2025-02-22T19:12:00Z"/>
               </w:rPr>
             </w:pPr>
             <w:r>
-              <w:t>Döntések:</w:t>
-            </w:r>
-          </w:p>
-          <w:p>
-            <w:pPr>
-              <w:jc w:val="both"/>
-            </w:pPr>
-            <w:ins w:id="9" w:author="Rakos Gergo" w:date="2025-02-22T20:13:00Z" w16du:dateUtc="2025-02-22T19:13:00Z">
-              <w:r>
-                <w:t xml:space="preserve">- </w:t>
-              </w:r>
-              <w:proofErr w:type="spellStart"/>
-              <w:r>
-                <w:t>Guzmics</w:t>
-              </w:r>
-              <w:proofErr w:type="spellEnd"/>
-              <w:r>
-                <w:t xml:space="preserve"> kidolgozza a 2.1 pontot</w:t>
-              </w:r>
-            </w:ins>
+              <w:t>- Taba kidolgozza a 2.2 pont</w:t>
+            </w:r>
+            <w:r>
+              <w:t>ot</w:t>
+            </w:r>
           </w:p>
           <w:p>
             <w:pPr>
               <w:jc w:val="both"/>
               <w:rPr>
-                <w:ins w:id="10" w:author="Rakos Gergo" w:date="2025-02-22T20:12:00Z" w16du:dateUtc="2025-02-22T19:12:00Z"/>
+                <w:ins w:id="9" w:author="Rakos Gergo" w:date="2025-02-22T20:14:00Z" w16du:dateUtc="2025-02-22T19:14:00Z"/>
               </w:rPr>
             </w:pPr>
-            <w:r>
-              <w:t>- Taba kidolgozza a 2.2 pont</w:t>
-            </w:r>
-            <w:r>
-              <w:t>ot</w:t>
-            </w:r>
-          </w:p>
-          <w:p>
-            <w:pPr>
-              <w:jc w:val="both"/>
-              <w:rPr>
-                <w:ins w:id="11" w:author="Rakos Gergo" w:date="2025-02-22T20:14:00Z" w16du:dateUtc="2025-02-22T19:14:00Z"/>
-              </w:rPr>
-            </w:pPr>
-            <w:ins w:id="12" w:author="Rakos Gergo" w:date="2025-02-22T20:12:00Z" w16du:dateUtc="2025-02-22T19:12:00Z">
+            <w:ins w:id="10" w:author="Rakos Gergo" w:date="2025-02-22T20:12:00Z" w16du:dateUtc="2025-02-22T19:12:00Z">
               <w:r>
                 <w:t>-</w:t>
               </w:r>
             </w:ins>
-            <w:ins w:id="13" w:author="Rakos Gergo" w:date="2025-02-22T20:14:00Z" w16du:dateUtc="2025-02-22T19:14:00Z">
+            <w:ins w:id="11" w:author="Rakos Gergo" w:date="2025-02-22T20:14:00Z" w16du:dateUtc="2025-02-22T19:14:00Z">
               <w:r>
                 <w:t xml:space="preserve"> </w:t>
               </w:r>
             </w:ins>
-            <w:proofErr w:type="spellStart"/>
-            <w:ins w:id="14" w:author="Rakos Gergo" w:date="2025-02-22T20:13:00Z" w16du:dateUtc="2025-02-22T19:13:00Z">
+            <w:ins w:id="12" w:author="Rakos Gergo" w:date="2025-02-22T20:13:00Z" w16du:dateUtc="2025-02-22T19:13:00Z">
               <w:r>
-                <w:t>Kohár</w:t>
-              </w:r>
-              <w:proofErr w:type="spellEnd"/>
-              <w:r>
-                <w:t xml:space="preserve"> kidolgozza a 2.3 és 2.6-os pontokat</w:t>
+                <w:t>Kohár kidolgozza a 2.3 és 2.6-os pontokat</w:t>
               </w:r>
             </w:ins>
           </w:p>
@@ -2957,10 +2637,10 @@
             <w:pPr>
               <w:jc w:val="both"/>
               <w:rPr>
-                <w:ins w:id="15" w:author="Rakos Gergo" w:date="2025-02-22T20:14:00Z" w16du:dateUtc="2025-02-22T19:14:00Z"/>
+                <w:ins w:id="13" w:author="Rakos Gergo" w:date="2025-02-22T20:14:00Z" w16du:dateUtc="2025-02-22T19:14:00Z"/>
               </w:rPr>
             </w:pPr>
-            <w:ins w:id="16" w:author="Rakos Gergo" w:date="2025-02-22T20:14:00Z" w16du:dateUtc="2025-02-22T19:14:00Z">
+            <w:ins w:id="14" w:author="Rakos Gergo" w:date="2025-02-22T20:14:00Z" w16du:dateUtc="2025-02-22T19:14:00Z">
               <w:r>
                 <w:t>- Rakos kidolgozza a 2.4 és 2.7-es pontokat</w:t>
               </w:r>
@@ -2970,7 +2650,7 @@
             <w:pPr>
               <w:jc w:val="both"/>
             </w:pPr>
-            <w:ins w:id="17" w:author="Rakos Gergo" w:date="2025-02-22T20:14:00Z" w16du:dateUtc="2025-02-22T19:14:00Z">
+            <w:ins w:id="15" w:author="Rakos Gergo" w:date="2025-02-22T20:14:00Z" w16du:dateUtc="2025-02-22T19:14:00Z">
               <w:r>
                 <w:t>- Bencze kidolgozza a 2.7 pontot</w:t>
               </w:r>
@@ -3034,7 +2714,7 @@
                 <w:lang w:val="en-US"/>
               </w:rPr>
             </w:pPr>
-            <w:ins w:id="18" w:author="Rakos Gergo" w:date="2025-02-22T19:57:00Z" w16du:dateUtc="2025-02-22T18:57:00Z">
+            <w:ins w:id="16" w:author="Rakos Gergo" w:date="2025-02-22T19:57:00Z" w16du:dateUtc="2025-02-22T18:57:00Z">
               <w:r>
                 <w:rPr>
                   <w:lang w:val="en-US"/>
@@ -3042,8 +2722,8 @@
                 <w:t>8</w:t>
               </w:r>
             </w:ins>
-            <w:commentRangeStart w:id="19"/>
-            <w:del w:id="20" w:author="Rakos Gergo" w:date="2025-02-22T19:57:00Z" w16du:dateUtc="2025-02-22T18:57:00Z">
+            <w:commentRangeStart w:id="17"/>
+            <w:del w:id="18" w:author="Rakos Gergo" w:date="2025-02-22T19:57:00Z" w16du:dateUtc="2025-02-22T18:57:00Z">
               <w:r>
                 <w:rPr>
                   <w:lang w:val="en-US"/>
@@ -3060,12 +2740,12 @@
             <w:r>
               <w:t>óra</w:t>
             </w:r>
-            <w:commentRangeEnd w:id="19"/>
+            <w:commentRangeEnd w:id="17"/>
             <w:r>
               <w:rPr>
                 <w:rStyle w:val="Jegyzethivatkozs"/>
               </w:rPr>
-              <w:commentReference w:id="19"/>
+              <w:commentReference w:id="17"/>
             </w:r>
           </w:p>
         </w:tc>
@@ -3120,15 +2800,7 @@
               <w:t xml:space="preserve"> </w:t>
             </w:r>
             <w:r>
-              <w:t xml:space="preserve">megbeszélteknek megfelelően </w:t>
-            </w:r>
-            <w:proofErr w:type="spellStart"/>
-            <w:r>
-              <w:t>Taba</w:t>
-            </w:r>
-            <w:proofErr w:type="spellEnd"/>
-            <w:r>
-              <w:t xml:space="preserve"> kidolgozza a</w:t>
+              <w:t>megbeszélteknek megfelelően Taba kidolgozza a</w:t>
             </w:r>
             <w:r>
               <w:rPr>
@@ -3202,11 +2874,9 @@
             <w:pPr>
               <w:jc w:val="both"/>
             </w:pPr>
-            <w:proofErr w:type="spellStart"/>
             <w:r>
               <w:t>Kohár</w:t>
             </w:r>
-            <w:proofErr w:type="spellEnd"/>
           </w:p>
         </w:tc>
         <w:tc>
@@ -3275,19 +2945,19 @@
             <w:r>
               <w:t xml:space="preserve"> </w:t>
             </w:r>
-            <w:commentRangeStart w:id="21"/>
+            <w:commentRangeStart w:id="19"/>
             <w:r>
               <w:t>19</w:t>
             </w:r>
             <w:r>
               <w:t>:00</w:t>
             </w:r>
-            <w:commentRangeEnd w:id="21"/>
+            <w:commentRangeEnd w:id="19"/>
             <w:r>
               <w:rPr>
                 <w:rStyle w:val="Jegyzethivatkozs"/>
               </w:rPr>
-              <w:commentReference w:id="21"/>
+              <w:commentReference w:id="19"/>
             </w:r>
           </w:p>
         </w:tc>
@@ -3324,11 +2994,9 @@
             <w:pPr>
               <w:jc w:val="both"/>
             </w:pPr>
-            <w:proofErr w:type="spellStart"/>
             <w:r>
               <w:t>Kohár</w:t>
             </w:r>
-            <w:proofErr w:type="spellEnd"/>
           </w:p>
           <w:p>
             <w:pPr>
@@ -3342,11 +3010,9 @@
             <w:pPr>
               <w:jc w:val="both"/>
             </w:pPr>
-            <w:proofErr w:type="spellStart"/>
             <w:r>
               <w:t>Guzmics</w:t>
             </w:r>
-            <w:proofErr w:type="spellEnd"/>
           </w:p>
           <w:p>
             <w:pPr>
@@ -3404,13 +3070,8 @@
             <w:r>
               <w:t xml:space="preserve">- </w:t>
             </w:r>
-            <w:proofErr w:type="spellStart"/>
-            <w:r>
-              <w:t>Kohár</w:t>
-            </w:r>
-            <w:proofErr w:type="spellEnd"/>
-            <w:r>
-              <w:t xml:space="preserve"> </w:t>
+            <w:r>
+              <w:t xml:space="preserve">Kohár </w:t>
             </w:r>
             <w:r>
               <w:t xml:space="preserve">elkészíti </w:t>
@@ -3433,7 +3094,7 @@
             <w:r>
               <w:t>, amelyről a végső döntést a csapat hozza meg</w:t>
             </w:r>
-            <w:del w:id="22" w:author="Dr. Taba Szabolcs Sándor" w:date="2025-02-20T12:22:00Z" w16du:dateUtc="2025-02-20T11:22:00Z">
+            <w:del w:id="20" w:author="Dr. Taba Szabolcs Sándor" w:date="2025-02-20T12:22:00Z" w16du:dateUtc="2025-02-20T11:22:00Z">
               <w:r>
                 <w:delText>.</w:delText>
               </w:r>
@@ -3463,7 +3124,7 @@
             <w:r>
               <w:t>-</w:t>
             </w:r>
-            <w:del w:id="23" w:author="Dr. Taba Szabolcs Sándor" w:date="2025-02-20T12:16:00Z" w16du:dateUtc="2025-02-20T11:16:00Z">
+            <w:del w:id="21" w:author="Dr. Taba Szabolcs Sándor" w:date="2025-02-20T12:16:00Z" w16du:dateUtc="2025-02-20T11:16:00Z">
               <w:r>
                 <w:delText>.</w:delText>
               </w:r>
@@ -3489,33 +3150,25 @@
               <w:t>-</w:t>
             </w:r>
             <w:r>
-              <w:t xml:space="preserve"> </w:t>
-            </w:r>
-            <w:proofErr w:type="spellStart"/>
-            <w:r>
-              <w:t>Github-on</w:t>
-            </w:r>
-            <w:proofErr w:type="spellEnd"/>
-            <w:r>
-              <w:t xml:space="preserve"> </w:t>
+              <w:t xml:space="preserve"> Github-on </w:t>
             </w:r>
             <w:r>
               <w:t>keresztül történik a csapaton belüli fájlmegosztás</w:t>
             </w:r>
-            <w:del w:id="24" w:author="Rakos Gergo" w:date="2025-02-22T20:12:00Z" w16du:dateUtc="2025-02-22T19:12:00Z">
+            <w:del w:id="22" w:author="Rakos Gergo" w:date="2025-02-22T20:12:00Z" w16du:dateUtc="2025-02-22T19:12:00Z">
               <w:r>
                 <w:delText xml:space="preserve"> </w:delText>
               </w:r>
-              <w:commentRangeStart w:id="25"/>
+              <w:commentRangeStart w:id="23"/>
               <w:r>
                 <w:delText>A dokumentumok docx-ben lesznek elmentve.</w:delText>
               </w:r>
-              <w:commentRangeEnd w:id="25"/>
+              <w:commentRangeEnd w:id="23"/>
               <w:r>
                 <w:rPr>
                   <w:rStyle w:val="Jegyzethivatkozs"/>
                 </w:rPr>
-                <w:commentReference w:id="25"/>
+                <w:commentReference w:id="23"/>
               </w:r>
             </w:del>
           </w:p>
@@ -3541,32 +3194,30 @@
             <w:r>
               <w:t xml:space="preserve"> egy </w:t>
             </w:r>
-            <w:proofErr w:type="spellStart"/>
-            <w:r>
-              <w:t>Discord</w:t>
-            </w:r>
-            <w:proofErr w:type="spellEnd"/>
-            <w:r>
-              <w:t>-</w:t>
+            <w:r>
+              <w:t>Discord-</w:t>
             </w:r>
             <w:r>
               <w:t xml:space="preserve"> </w:t>
             </w:r>
             <w:r>
+              <w:t>értesítést</w:t>
+            </w:r>
+            <w:r>
+              <w:t>, hogy azon a h</w:t>
+            </w:r>
+            <w:r>
+              <w:t>é</w:t>
+            </w:r>
+            <w:r>
+              <w:t>ten ki megy konzultációra.</w:t>
+            </w:r>
+            <w:r>
+              <w:t xml:space="preserve"> A heti beosztást ez alapján a </w:t>
+            </w:r>
+            <w:r>
               <w:lastRenderedPageBreak/>
-              <w:t>értesítést</w:t>
-            </w:r>
-            <w:r>
-              <w:t>, hogy azon a h</w:t>
-            </w:r>
-            <w:r>
-              <w:t>é</w:t>
-            </w:r>
-            <w:r>
-              <w:t>ten ki megy konzultációra.</w:t>
-            </w:r>
-            <w:r>
-              <w:t xml:space="preserve"> A heti beosztást ez alapján a csapat együtt megbeszéli.</w:t>
+              <w:t>csapat együtt megbeszéli.</w:t>
             </w:r>
           </w:p>
         </w:tc>
@@ -3622,18 +3273,14 @@
             </w:tcBorders>
           </w:tcPr>
           <w:p>
-            <w:proofErr w:type="spellStart"/>
             <w:r>
               <w:t>Kohár</w:t>
             </w:r>
-            <w:proofErr w:type="spellEnd"/>
-          </w:p>
-          <w:p>
-            <w:proofErr w:type="spellStart"/>
+          </w:p>
+          <w:p>
             <w:r>
               <w:t>Guzmics</w:t>
             </w:r>
-            <w:proofErr w:type="spellEnd"/>
           </w:p>
           <w:p>
             <w:r>
@@ -3743,11 +3390,9 @@
             </w:tcBorders>
           </w:tcPr>
           <w:p>
-            <w:proofErr w:type="spellStart"/>
             <w:r>
               <w:t>Kohár</w:t>
             </w:r>
-            <w:proofErr w:type="spellEnd"/>
           </w:p>
         </w:tc>
         <w:tc>
@@ -3767,6 +3412,11 @@
           </w:p>
           <w:p>
             <w:pPr>
+              <w:pStyle w:val="Listaszerbekezds"/>
+              <w:numPr>
+                <w:ilvl w:val="0"/>
+                <w:numId w:val="22"/>
+              </w:numPr>
               <w:jc w:val="both"/>
             </w:pPr>
             <w:r>
@@ -3911,11 +3561,9 @@
             </w:tcBorders>
           </w:tcPr>
           <w:p>
-            <w:proofErr w:type="spellStart"/>
             <w:r>
               <w:t>Kohár</w:t>
             </w:r>
-            <w:proofErr w:type="spellEnd"/>
           </w:p>
         </w:tc>
         <w:tc>
@@ -3934,6 +3582,13 @@
             </w:r>
           </w:p>
           <w:p>
+            <w:pPr>
+              <w:pStyle w:val="Listaszerbekezds"/>
+              <w:numPr>
+                <w:ilvl w:val="0"/>
+                <w:numId w:val="22"/>
+              </w:numPr>
+            </w:pPr>
             <w:r>
               <w:t>Követelmények leírásának folytatása.</w:t>
             </w:r>
@@ -3987,11 +3642,9 @@
             </w:tcBorders>
           </w:tcPr>
           <w:p>
-            <w:proofErr w:type="spellStart"/>
             <w:r>
               <w:t>Kohár</w:t>
             </w:r>
-            <w:proofErr w:type="spellEnd"/>
           </w:p>
         </w:tc>
         <w:tc>
@@ -4010,6 +3663,13 @@
             </w:r>
           </w:p>
           <w:p>
+            <w:pPr>
+              <w:pStyle w:val="Listaszerbekezds"/>
+              <w:numPr>
+                <w:ilvl w:val="0"/>
+                <w:numId w:val="22"/>
+              </w:numPr>
+            </w:pPr>
             <w:r>
               <w:t>Projekt terv részletes leírása</w:t>
             </w:r>
@@ -4066,11 +3726,9 @@
             <w:pPr>
               <w:jc w:val="both"/>
             </w:pPr>
-            <w:proofErr w:type="spellStart"/>
             <w:r>
               <w:t>Kohár</w:t>
             </w:r>
-            <w:proofErr w:type="spellEnd"/>
           </w:p>
           <w:p>
             <w:pPr>
@@ -4084,11 +3742,9 @@
             <w:pPr>
               <w:jc w:val="both"/>
             </w:pPr>
-            <w:proofErr w:type="spellStart"/>
             <w:r>
               <w:t>Guzmics</w:t>
             </w:r>
-            <w:proofErr w:type="spellEnd"/>
           </w:p>
           <w:p>
             <w:pPr>
@@ -4212,11 +3868,9 @@
             <w:pPr>
               <w:jc w:val="both"/>
             </w:pPr>
-            <w:proofErr w:type="spellStart"/>
             <w:r>
               <w:t>Guzmics</w:t>
             </w:r>
-            <w:proofErr w:type="spellEnd"/>
           </w:p>
         </w:tc>
         <w:tc>
@@ -4242,13 +3896,8 @@
                 <w:numId w:val="22"/>
               </w:numPr>
             </w:pPr>
-            <w:proofErr w:type="spellStart"/>
-            <w:r>
-              <w:t>Guzmics</w:t>
-            </w:r>
-            <w:proofErr w:type="spellEnd"/>
-            <w:r>
-              <w:t xml:space="preserve"> megírta a 2.1.1 és 2.1.2-t</w:t>
+            <w:r>
+              <w:t>Guzmics megírta a 2.1.1 és 2.1.2-t</w:t>
             </w:r>
           </w:p>
         </w:tc>
@@ -4268,7 +3917,7 @@
             </w:tcBorders>
           </w:tcPr>
           <w:p>
-            <w:ins w:id="26" w:author="Rakos Gergo" w:date="2025-02-22T18:18:00Z" w16du:dateUtc="2025-02-22T17:18:00Z">
+            <w:ins w:id="24" w:author="Rakos Gergo" w:date="2025-02-22T18:18:00Z" w16du:dateUtc="2025-02-22T17:18:00Z">
               <w:r>
                 <w:t>2025.02.22</w:t>
               </w:r>
@@ -4276,7 +3925,7 @@
             <w:r>
               <w:t>.,</w:t>
             </w:r>
-            <w:ins w:id="27" w:author="Rakos Gergo" w:date="2025-02-22T18:18:00Z" w16du:dateUtc="2025-02-22T17:18:00Z">
+            <w:ins w:id="25" w:author="Rakos Gergo" w:date="2025-02-22T18:18:00Z" w16du:dateUtc="2025-02-22T17:18:00Z">
               <w:r>
                 <w:t xml:space="preserve"> 10:00</w:t>
               </w:r>
@@ -4294,7 +3943,7 @@
             </w:tcBorders>
           </w:tcPr>
           <w:p>
-            <w:ins w:id="28" w:author="Rakos Gergo" w:date="2025-02-22T18:18:00Z" w16du:dateUtc="2025-02-22T17:18:00Z">
+            <w:ins w:id="26" w:author="Rakos Gergo" w:date="2025-02-22T18:18:00Z" w16du:dateUtc="2025-02-22T17:18:00Z">
               <w:r>
                 <w:t xml:space="preserve">4 óra </w:t>
               </w:r>
@@ -4312,7 +3961,7 @@
             </w:tcBorders>
           </w:tcPr>
           <w:p>
-            <w:ins w:id="29" w:author="Rakos Gergo" w:date="2025-02-22T18:19:00Z" w16du:dateUtc="2025-02-22T17:19:00Z">
+            <w:ins w:id="27" w:author="Rakos Gergo" w:date="2025-02-22T18:19:00Z" w16du:dateUtc="2025-02-22T17:19:00Z">
               <w:r>
                 <w:t>Rakos</w:t>
               </w:r>
@@ -4332,10 +3981,10 @@
           <w:p>
             <w:pPr>
               <w:rPr>
-                <w:ins w:id="30" w:author="Rakos Gergo" w:date="2025-02-22T18:20:00Z" w16du:dateUtc="2025-02-22T17:20:00Z"/>
+                <w:ins w:id="28" w:author="Rakos Gergo" w:date="2025-02-22T18:20:00Z" w16du:dateUtc="2025-02-22T17:20:00Z"/>
               </w:rPr>
             </w:pPr>
-            <w:ins w:id="31" w:author="Rakos Gergo" w:date="2025-02-22T18:20:00Z" w16du:dateUtc="2025-02-22T17:20:00Z">
+            <w:ins w:id="29" w:author="Rakos Gergo" w:date="2025-02-22T18:20:00Z" w16du:dateUtc="2025-02-22T17:20:00Z">
               <w:r>
                 <w:t xml:space="preserve">Tevékenység: </w:t>
               </w:r>
@@ -4349,36 +3998,12 @@
                 <w:numId w:val="22"/>
               </w:numPr>
             </w:pPr>
-            <w:ins w:id="32" w:author="Rakos Gergo" w:date="2025-02-22T18:19:00Z" w16du:dateUtc="2025-02-22T17:19:00Z">
+            <w:ins w:id="30" w:author="Rakos Gergo" w:date="2025-02-22T18:19:00Z" w16du:dateUtc="2025-02-22T17:19:00Z">
               <w:r>
-                <w:t xml:space="preserve">Rakos felrajzolta </w:t>
-              </w:r>
-              <w:proofErr w:type="gramStart"/>
-              <w:r>
-                <w:t>a</w:t>
-              </w:r>
-              <w:proofErr w:type="gramEnd"/>
-              <w:r>
-                <w:t xml:space="preserve"> </w:t>
-              </w:r>
-              <w:proofErr w:type="spellStart"/>
-              <w:r>
-                <w:t>use-case</w:t>
-              </w:r>
-              <w:proofErr w:type="spellEnd"/>
-              <w:r>
-                <w:t xml:space="preserve"> UML diagrammot majd megírta a </w:t>
-              </w:r>
-              <w:proofErr w:type="spellStart"/>
-              <w:r>
-                <w:t>use-case</w:t>
-              </w:r>
-              <w:proofErr w:type="spellEnd"/>
-              <w:r>
-                <w:t xml:space="preserve"> eseteket</w:t>
+                <w:t>Rakos felrajzolta a use-case UML diagrammot majd megírta a use-case eseteket</w:t>
               </w:r>
             </w:ins>
-            <w:ins w:id="33" w:author="Rakos Gergo" w:date="2025-02-22T18:20:00Z" w16du:dateUtc="2025-02-22T17:20:00Z">
+            <w:ins w:id="31" w:author="Rakos Gergo" w:date="2025-02-22T18:20:00Z" w16du:dateUtc="2025-02-22T17:20:00Z">
               <w:r>
                 <w:t>.</w:t>
               </w:r>
@@ -4434,11 +4059,9 @@
             </w:tcBorders>
           </w:tcPr>
           <w:p>
-            <w:proofErr w:type="spellStart"/>
             <w:r>
               <w:t>Kohár</w:t>
             </w:r>
-            <w:proofErr w:type="spellEnd"/>
           </w:p>
         </w:tc>
         <w:tc>
@@ -4556,21 +4179,8 @@
                 <w:numId w:val="22"/>
               </w:numPr>
             </w:pPr>
-            <w:proofErr w:type="spellStart"/>
-            <w:r>
-              <w:t>Kohár</w:t>
-            </w:r>
-            <w:proofErr w:type="spellEnd"/>
-            <w:r>
-              <w:t xml:space="preserve">, </w:t>
-            </w:r>
-            <w:proofErr w:type="spellStart"/>
-            <w:r>
-              <w:t>Taba</w:t>
-            </w:r>
-            <w:proofErr w:type="spellEnd"/>
-            <w:r>
-              <w:t xml:space="preserve"> munkájának áttekintése és ez alapján a szótár írásának elkezdése</w:t>
+            <w:r>
+              <w:t>Kohár, Taba munkájának áttekintése és ez alapján a szótár írásának elkezdése</w:t>
             </w:r>
           </w:p>
         </w:tc>
@@ -4590,7 +4200,7 @@
             </w:tcBorders>
           </w:tcPr>
           <w:p>
-            <w:ins w:id="34" w:author="Rakos Gergo" w:date="2025-02-22T18:20:00Z" w16du:dateUtc="2025-02-22T17:20:00Z">
+            <w:ins w:id="32" w:author="Rakos Gergo" w:date="2025-02-22T18:20:00Z" w16du:dateUtc="2025-02-22T17:20:00Z">
               <w:r>
                 <w:t>2025.02.22</w:t>
               </w:r>
@@ -4598,7 +4208,7 @@
             <w:r>
               <w:t>.,</w:t>
             </w:r>
-            <w:ins w:id="35" w:author="Rakos Gergo" w:date="2025-02-22T18:20:00Z" w16du:dateUtc="2025-02-22T17:20:00Z">
+            <w:ins w:id="33" w:author="Rakos Gergo" w:date="2025-02-22T18:20:00Z" w16du:dateUtc="2025-02-22T17:20:00Z">
               <w:r>
                 <w:t xml:space="preserve"> 17:00</w:t>
               </w:r>
@@ -4616,7 +4226,7 @@
             </w:tcBorders>
           </w:tcPr>
           <w:p>
-            <w:ins w:id="36" w:author="Rakos Gergo" w:date="2025-02-22T18:20:00Z" w16du:dateUtc="2025-02-22T17:20:00Z">
+            <w:ins w:id="34" w:author="Rakos Gergo" w:date="2025-02-22T18:20:00Z" w16du:dateUtc="2025-02-22T17:20:00Z">
               <w:r>
                 <w:t>1 óra</w:t>
               </w:r>
@@ -4637,15 +4247,26 @@
             <w:pPr>
               <w:jc w:val="both"/>
               <w:rPr>
-                <w:ins w:id="37" w:author="Rakos Gergo" w:date="2025-02-22T18:20:00Z" w16du:dateUtc="2025-02-22T17:20:00Z"/>
+                <w:ins w:id="35" w:author="Rakos Gergo" w:date="2025-02-22T18:20:00Z" w16du:dateUtc="2025-02-22T17:20:00Z"/>
               </w:rPr>
             </w:pPr>
-            <w:proofErr w:type="spellStart"/>
-            <w:ins w:id="38" w:author="Rakos Gergo" w:date="2025-02-22T18:20:00Z" w16du:dateUtc="2025-02-22T17:20:00Z">
+            <w:ins w:id="36" w:author="Rakos Gergo" w:date="2025-02-22T18:20:00Z" w16du:dateUtc="2025-02-22T17:20:00Z">
               <w:r>
                 <w:t>Kohár</w:t>
               </w:r>
-              <w:proofErr w:type="spellEnd"/>
+            </w:ins>
+          </w:p>
+          <w:p>
+            <w:pPr>
+              <w:jc w:val="both"/>
+              <w:rPr>
+                <w:ins w:id="37" w:author="Rakos Gergo" w:date="2025-02-22T18:20:00Z" w16du:dateUtc="2025-02-22T17:20:00Z"/>
+              </w:rPr>
+            </w:pPr>
+            <w:ins w:id="38" w:author="Rakos Gergo" w:date="2025-02-22T18:20:00Z" w16du:dateUtc="2025-02-22T17:20:00Z">
+              <w:r>
+                <w:t>Taba</w:t>
+              </w:r>
             </w:ins>
           </w:p>
           <w:p>
@@ -4657,7 +4278,7 @@
             </w:pPr>
             <w:ins w:id="40" w:author="Rakos Gergo" w:date="2025-02-22T18:20:00Z" w16du:dateUtc="2025-02-22T17:20:00Z">
               <w:r>
-                <w:t>Taba</w:t>
+                <w:t>Guzmics</w:t>
               </w:r>
             </w:ins>
           </w:p>
@@ -4668,29 +4289,14 @@
                 <w:ins w:id="41" w:author="Rakos Gergo" w:date="2025-02-22T18:20:00Z" w16du:dateUtc="2025-02-22T17:20:00Z"/>
               </w:rPr>
             </w:pPr>
-            <w:proofErr w:type="spellStart"/>
             <w:ins w:id="42" w:author="Rakos Gergo" w:date="2025-02-22T18:20:00Z" w16du:dateUtc="2025-02-22T17:20:00Z">
-              <w:r>
-                <w:t>Guzmics</w:t>
-              </w:r>
-              <w:proofErr w:type="spellEnd"/>
-            </w:ins>
-          </w:p>
-          <w:p>
-            <w:pPr>
-              <w:jc w:val="both"/>
-              <w:rPr>
-                <w:ins w:id="43" w:author="Rakos Gergo" w:date="2025-02-22T18:20:00Z" w16du:dateUtc="2025-02-22T17:20:00Z"/>
-              </w:rPr>
-            </w:pPr>
-            <w:ins w:id="44" w:author="Rakos Gergo" w:date="2025-02-22T18:20:00Z" w16du:dateUtc="2025-02-22T17:20:00Z">
               <w:r>
                 <w:t>Bencze</w:t>
               </w:r>
             </w:ins>
           </w:p>
           <w:p>
-            <w:ins w:id="45" w:author="Rakos Gergo" w:date="2025-02-22T18:20:00Z" w16du:dateUtc="2025-02-22T17:20:00Z">
+            <w:ins w:id="43" w:author="Rakos Gergo" w:date="2025-02-22T18:20:00Z" w16du:dateUtc="2025-02-22T17:20:00Z">
               <w:r>
                 <w:t>Rakos</w:t>
               </w:r>
@@ -4715,10 +4321,10 @@
           <w:p>
             <w:pPr>
               <w:rPr>
-                <w:ins w:id="46" w:author="Rakos Gergo" w:date="2025-02-22T18:21:00Z" w16du:dateUtc="2025-02-22T17:21:00Z"/>
+                <w:ins w:id="44" w:author="Rakos Gergo" w:date="2025-02-22T18:21:00Z" w16du:dateUtc="2025-02-22T17:21:00Z"/>
               </w:rPr>
             </w:pPr>
-            <w:ins w:id="47" w:author="Rakos Gergo" w:date="2025-02-22T18:20:00Z" w16du:dateUtc="2025-02-22T17:20:00Z">
+            <w:ins w:id="45" w:author="Rakos Gergo" w:date="2025-02-22T18:20:00Z" w16du:dateUtc="2025-02-22T17:20:00Z">
               <w:r>
                 <w:t xml:space="preserve">Döntések: </w:t>
               </w:r>
@@ -4732,15 +4338,15 @@
                 <w:numId w:val="22"/>
               </w:numPr>
               <w:rPr>
-                <w:ins w:id="48" w:author="Rakos Gergo" w:date="2025-02-22T18:21:00Z" w16du:dateUtc="2025-02-22T17:21:00Z"/>
+                <w:ins w:id="46" w:author="Rakos Gergo" w:date="2025-02-22T18:21:00Z" w16du:dateUtc="2025-02-22T17:21:00Z"/>
               </w:rPr>
             </w:pPr>
-            <w:ins w:id="49" w:author="Rakos Gergo" w:date="2025-02-22T18:20:00Z" w16du:dateUtc="2025-02-22T17:20:00Z">
+            <w:ins w:id="47" w:author="Rakos Gergo" w:date="2025-02-22T18:20:00Z" w16du:dateUtc="2025-02-22T17:20:00Z">
               <w:r>
                 <w:t>Még több játék al</w:t>
               </w:r>
             </w:ins>
-            <w:ins w:id="50" w:author="Rakos Gergo" w:date="2025-02-22T18:21:00Z" w16du:dateUtc="2025-02-22T17:21:00Z">
+            <w:ins w:id="48" w:author="Rakos Gergo" w:date="2025-02-22T18:21:00Z" w16du:dateUtc="2025-02-22T17:21:00Z">
               <w:r>
                 <w:t>apszabályokkal való pontosítás.</w:t>
               </w:r>
@@ -4754,10 +4360,10 @@
                 <w:numId w:val="22"/>
               </w:numPr>
               <w:rPr>
-                <w:ins w:id="51" w:author="Rakos Gergo" w:date="2025-02-22T18:21:00Z" w16du:dateUtc="2025-02-22T17:21:00Z"/>
+                <w:ins w:id="49" w:author="Rakos Gergo" w:date="2025-02-22T18:21:00Z" w16du:dateUtc="2025-02-22T17:21:00Z"/>
               </w:rPr>
             </w:pPr>
-            <w:ins w:id="52" w:author="Rakos Gergo" w:date="2025-02-22T18:21:00Z" w16du:dateUtc="2025-02-22T17:21:00Z">
+            <w:ins w:id="50" w:author="Rakos Gergo" w:date="2025-02-22T18:21:00Z" w16du:dateUtc="2025-02-22T17:21:00Z">
               <w:r>
                 <w:t>Alpontok átnézésének beosztása:</w:t>
               </w:r>
@@ -4766,23 +4372,18 @@
           <w:p>
             <w:pPr>
               <w:rPr>
-                <w:ins w:id="53" w:author="Rakos Gergo" w:date="2025-02-22T18:22:00Z" w16du:dateUtc="2025-02-22T17:22:00Z"/>
+                <w:ins w:id="51" w:author="Rakos Gergo" w:date="2025-02-22T18:22:00Z" w16du:dateUtc="2025-02-22T17:22:00Z"/>
               </w:rPr>
             </w:pPr>
             <w:r>
               <w:t xml:space="preserve">            </w:t>
             </w:r>
-            <w:proofErr w:type="spellStart"/>
-            <w:ins w:id="54" w:author="Rakos Gergo" w:date="2025-02-22T18:21:00Z" w16du:dateUtc="2025-02-22T17:21:00Z">
+            <w:ins w:id="52" w:author="Rakos Gergo" w:date="2025-02-22T18:21:00Z" w16du:dateUtc="2025-02-22T17:21:00Z">
               <w:r>
-                <w:t>Kohár</w:t>
-              </w:r>
-              <w:proofErr w:type="spellEnd"/>
-              <w:r>
-                <w:t xml:space="preserve"> átnézi: </w:t>
+                <w:t xml:space="preserve">Kohár átnézi: </w:t>
               </w:r>
             </w:ins>
-            <w:ins w:id="55" w:author="Rakos Gergo" w:date="2025-02-22T18:22:00Z" w16du:dateUtc="2025-02-22T17:22:00Z">
+            <w:ins w:id="53" w:author="Rakos Gergo" w:date="2025-02-22T18:22:00Z" w16du:dateUtc="2025-02-22T17:22:00Z">
               <w:r>
                 <w:t>2.1 és 2.5</w:t>
               </w:r>
@@ -4791,33 +4392,28 @@
           <w:p>
             <w:pPr>
               <w:rPr>
+                <w:ins w:id="54" w:author="Rakos Gergo" w:date="2025-02-22T18:22:00Z" w16du:dateUtc="2025-02-22T17:22:00Z"/>
+              </w:rPr>
+            </w:pPr>
+            <w:r>
+              <w:t xml:space="preserve">            </w:t>
+            </w:r>
+            <w:ins w:id="55" w:author="Rakos Gergo" w:date="2025-02-22T18:22:00Z" w16du:dateUtc="2025-02-22T17:22:00Z">
+              <w:r>
+                <w:t>Taba átnézi: 2.3 és 2.7</w:t>
+              </w:r>
+            </w:ins>
+          </w:p>
+          <w:p>
+            <w:pPr>
+              <w:rPr>
                 <w:ins w:id="56" w:author="Rakos Gergo" w:date="2025-02-22T18:22:00Z" w16du:dateUtc="2025-02-22T17:22:00Z"/>
               </w:rPr>
             </w:pPr>
             <w:r>
               <w:t xml:space="preserve">            </w:t>
             </w:r>
-            <w:proofErr w:type="spellStart"/>
             <w:ins w:id="57" w:author="Rakos Gergo" w:date="2025-02-22T18:22:00Z" w16du:dateUtc="2025-02-22T17:22:00Z">
-              <w:r>
-                <w:t>Taba</w:t>
-              </w:r>
-              <w:proofErr w:type="spellEnd"/>
-              <w:r>
-                <w:t xml:space="preserve"> átnézi: 2.3 és 2.7</w:t>
-              </w:r>
-            </w:ins>
-          </w:p>
-          <w:p>
-            <w:pPr>
-              <w:rPr>
-                <w:ins w:id="58" w:author="Rakos Gergo" w:date="2025-02-22T18:22:00Z" w16du:dateUtc="2025-02-22T17:22:00Z"/>
-              </w:rPr>
-            </w:pPr>
-            <w:r>
-              <w:t xml:space="preserve">            </w:t>
-            </w:r>
-            <w:ins w:id="59" w:author="Rakos Gergo" w:date="2025-02-22T18:22:00Z" w16du:dateUtc="2025-02-22T17:22:00Z">
               <w:r>
                 <w:t>Rakos átnézi 2.2</w:t>
               </w:r>
@@ -4827,17 +4423,9 @@
             <w:r>
               <w:t xml:space="preserve">            </w:t>
             </w:r>
-            <w:ins w:id="60" w:author="Rakos Gergo" w:date="2025-02-22T18:22:00Z" w16du:dateUtc="2025-02-22T17:22:00Z">
+            <w:ins w:id="58" w:author="Rakos Gergo" w:date="2025-02-22T18:22:00Z" w16du:dateUtc="2025-02-22T17:22:00Z">
               <w:r>
-                <w:t xml:space="preserve">Bencze és </w:t>
-              </w:r>
-              <w:proofErr w:type="spellStart"/>
-              <w:r>
-                <w:t>Guzmics</w:t>
-              </w:r>
-              <w:proofErr w:type="spellEnd"/>
-              <w:r>
-                <w:t xml:space="preserve"> átnézi az egész </w:t>
+                <w:t xml:space="preserve">Bencze és Guzmics átnézi az egész </w:t>
               </w:r>
             </w:ins>
             <w:r>
@@ -4848,7 +4436,7 @@
             <w:r>
               <w:t xml:space="preserve">            </w:t>
             </w:r>
-            <w:ins w:id="61" w:author="Rakos Gergo" w:date="2025-02-22T20:11:00Z" w16du:dateUtc="2025-02-22T19:11:00Z">
+            <w:ins w:id="59" w:author="Rakos Gergo" w:date="2025-02-22T20:11:00Z" w16du:dateUtc="2025-02-22T19:11:00Z">
               <w:r>
                 <w:t>dokumentumot</w:t>
               </w:r>
@@ -4906,11 +4494,9 @@
             <w:pPr>
               <w:jc w:val="both"/>
             </w:pPr>
-            <w:proofErr w:type="spellStart"/>
             <w:r>
               <w:t>Kohár</w:t>
             </w:r>
-            <w:proofErr w:type="spellEnd"/>
           </w:p>
         </w:tc>
         <w:tc>
@@ -4937,15 +4523,7 @@
               </w:numPr>
             </w:pPr>
             <w:r>
-              <w:t xml:space="preserve">Követelmény tesztek és </w:t>
-            </w:r>
-            <w:proofErr w:type="spellStart"/>
-            <w:r>
-              <w:t>use-casek</w:t>
-            </w:r>
-            <w:proofErr w:type="spellEnd"/>
-            <w:r>
-              <w:t xml:space="preserve"> leírása</w:t>
+              <w:t>Követelmény tesztek és use-casek leírása</w:t>
             </w:r>
           </w:p>
         </w:tc>
@@ -4966,13 +4544,7 @@
           </w:tcPr>
           <w:p>
             <w:r>
-              <w:t>2025.02.22., 1</w:t>
-            </w:r>
-            <w:r>
-              <w:t>8</w:t>
-            </w:r>
-            <w:r>
-              <w:t>:00</w:t>
+              <w:t>2025.02.22., 18:00</w:t>
             </w:r>
           </w:p>
         </w:tc>
@@ -5049,63 +4621,10 @@
               <w:rPr>
                 <w:lang w:val="en-US"/>
               </w:rPr>
-              <w:t xml:space="preserve">Rakos, Guzmics </w:t>
-            </w:r>
-            <w:proofErr w:type="spellStart"/>
-            <w:r>
-              <w:rPr>
-                <w:lang w:val="en-US"/>
-              </w:rPr>
-              <w:t>munkájának</w:t>
-            </w:r>
-            <w:proofErr w:type="spellEnd"/>
-            <w:r>
-              <w:rPr>
-                <w:lang w:val="en-US"/>
-              </w:rPr>
-              <w:t xml:space="preserve"> </w:t>
-            </w:r>
-            <w:proofErr w:type="spellStart"/>
-            <w:r>
-              <w:rPr>
-                <w:lang w:val="en-US"/>
-              </w:rPr>
-              <w:t>átnézése</w:t>
-            </w:r>
-            <w:proofErr w:type="spellEnd"/>
-            <w:r>
-              <w:rPr>
-                <w:lang w:val="en-US"/>
-              </w:rPr>
-              <w:t xml:space="preserve"> </w:t>
-            </w:r>
-            <w:proofErr w:type="spellStart"/>
-            <w:r>
-              <w:rPr>
-                <w:lang w:val="en-US"/>
-              </w:rPr>
-              <w:t>és</w:t>
-            </w:r>
-            <w:proofErr w:type="spellEnd"/>
-            <w:r>
-              <w:rPr>
-                <w:lang w:val="en-US"/>
-              </w:rPr>
-              <w:t xml:space="preserve"> a </w:t>
-            </w:r>
-            <w:proofErr w:type="spellStart"/>
-            <w:r>
-              <w:rPr>
-                <w:lang w:val="en-US"/>
-              </w:rPr>
-              <w:t>sz</w:t>
-            </w:r>
-            <w:r>
-              <w:t>ótár</w:t>
-            </w:r>
-            <w:proofErr w:type="spellEnd"/>
-            <w:r>
-              <w:t xml:space="preserve"> folytatása</w:t>
+              <w:t>Rakos, Guzmics munkájának átnézése és a sz</w:t>
+            </w:r>
+            <w:r>
+              <w:t>ótár folytatása</w:t>
             </w:r>
           </w:p>
         </w:tc>
@@ -5141,12 +4660,12 @@
             </w:tcBorders>
           </w:tcPr>
           <w:p>
-            <w:ins w:id="62" w:author="Rakos Gergo" w:date="2025-02-22T20:11:00Z" w16du:dateUtc="2025-02-22T19:11:00Z">
+            <w:ins w:id="60" w:author="Rakos Gergo" w:date="2025-02-22T20:11:00Z" w16du:dateUtc="2025-02-22T19:11:00Z">
               <w:r>
                 <w:t>45 perc</w:t>
               </w:r>
             </w:ins>
-            <w:del w:id="63" w:author="Rakos Gergo" w:date="2025-02-22T20:11:00Z" w16du:dateUtc="2025-02-22T19:11:00Z">
+            <w:del w:id="61" w:author="Rakos Gergo" w:date="2025-02-22T20:11:00Z" w16du:dateUtc="2025-02-22T19:11:00Z">
               <w:r>
                 <w:delText xml:space="preserve">0,75 </w:delText>
               </w:r>
@@ -5199,15 +4718,7 @@
               </w:numPr>
             </w:pPr>
             <w:r>
-              <w:t xml:space="preserve">A 2.3 pont alapján </w:t>
-            </w:r>
-            <w:proofErr w:type="spellStart"/>
-            <w:r>
-              <w:t>Taba</w:t>
-            </w:r>
-            <w:proofErr w:type="spellEnd"/>
-            <w:r>
-              <w:t xml:space="preserve"> kiegészíti a 2.2 pontot.</w:t>
+              <w:t>A 2.3 pont alapján Taba kiegészíti a 2.2 pontot.</w:t>
             </w:r>
           </w:p>
         </w:tc>
@@ -5262,11 +4773,9 @@
             <w:pPr>
               <w:jc w:val="both"/>
             </w:pPr>
-            <w:proofErr w:type="spellStart"/>
             <w:r>
               <w:t>Guzmics</w:t>
             </w:r>
-            <w:proofErr w:type="spellEnd"/>
           </w:p>
         </w:tc>
         <w:tc>
@@ -5292,16 +4801,8 @@
                 <w:numId w:val="22"/>
               </w:numPr>
             </w:pPr>
-            <w:proofErr w:type="spellStart"/>
-            <w:r>
-              <w:t>Guzmics</w:t>
-            </w:r>
-            <w:proofErr w:type="spellEnd"/>
-            <w:r>
-              <w:t xml:space="preserve"> megírta a 2.1.</w:t>
-            </w:r>
-            <w:r>
-              <w:t>3, 2.1.4 és 2.1.5 pontokat</w:t>
+            <w:r>
+              <w:t>Guzmics megírta a 2.1.3, 2.1.4 és 2.1.5 pontokat</w:t>
             </w:r>
           </w:p>
         </w:tc>
@@ -5356,11 +4857,9 @@
             <w:pPr>
               <w:jc w:val="both"/>
             </w:pPr>
-            <w:proofErr w:type="spellStart"/>
             <w:r>
               <w:t>Taba</w:t>
             </w:r>
-            <w:proofErr w:type="spellEnd"/>
           </w:p>
         </w:tc>
         <w:tc>
@@ -5386,13 +4885,8 @@
                 <w:numId w:val="22"/>
               </w:numPr>
             </w:pPr>
-            <w:proofErr w:type="spellStart"/>
-            <w:r>
-              <w:t>Taba</w:t>
-            </w:r>
-            <w:proofErr w:type="spellEnd"/>
-            <w:r>
-              <w:t xml:space="preserve"> átnézi a 2.3 és a 2.7 pontot</w:t>
+            <w:r>
+              <w:t>Taba átnézi a 2.3 és a 2.7 pontot</w:t>
             </w:r>
           </w:p>
         </w:tc>
@@ -5569,15 +5063,7 @@
               <w:t>Mindenki</w:t>
             </w:r>
             <w:r>
-              <w:t xml:space="preserve"> saját dokumentumának megbeszélés előtti </w:t>
-            </w:r>
-            <w:proofErr w:type="spellStart"/>
-            <w:r>
-              <w:t>proofread</w:t>
-            </w:r>
-            <w:proofErr w:type="spellEnd"/>
-            <w:r>
-              <w:t>-je</w:t>
+              <w:t xml:space="preserve"> saját dokumentumának megbeszélés előtti proofread-je</w:t>
             </w:r>
           </w:p>
         </w:tc>
@@ -5632,31 +5118,25 @@
             <w:pPr>
               <w:jc w:val="both"/>
             </w:pPr>
-            <w:proofErr w:type="spellStart"/>
             <w:r>
               <w:t>Kohár</w:t>
             </w:r>
-            <w:proofErr w:type="spellEnd"/>
           </w:p>
           <w:p>
             <w:pPr>
               <w:jc w:val="both"/>
             </w:pPr>
-            <w:proofErr w:type="spellStart"/>
             <w:r>
               <w:t>Taba</w:t>
             </w:r>
-            <w:proofErr w:type="spellEnd"/>
           </w:p>
           <w:p>
             <w:pPr>
               <w:jc w:val="both"/>
             </w:pPr>
-            <w:proofErr w:type="spellStart"/>
             <w:r>
               <w:t>Guzmics</w:t>
             </w:r>
-            <w:proofErr w:type="spellEnd"/>
           </w:p>
           <w:p>
             <w:pPr>
@@ -5760,7 +5240,10 @@
           </w:tcPr>
           <w:p>
             <w:r>
-              <w:t>1,5 óra</w:t>
+              <w:t>2,5</w:t>
+            </w:r>
+            <w:r>
+              <w:t xml:space="preserve"> óra</w:t>
             </w:r>
           </w:p>
         </w:tc>
@@ -6222,7 +5705,7 @@
       </w:r>
     </w:p>
   </w:comment>
-  <w:comment w:id="19" w:author="Dr. Taba Szabolcs Sándor" w:date="2025-02-22T19:06:00Z" w:initials="ST">
+  <w:comment w:id="17" w:author="Dr. Taba Szabolcs Sándor" w:date="2025-02-22T19:06:00Z" w:initials="ST">
     <w:p>
       <w:pPr>
         <w:pStyle w:val="Jegyzetszveg"/>
@@ -6238,7 +5721,7 @@
       </w:r>
     </w:p>
   </w:comment>
-  <w:comment w:id="21" w:author="Dr. Taba Szabolcs Sándor" w:date="2025-02-20T12:21:00Z" w:initials="ST">
+  <w:comment w:id="19" w:author="Dr. Taba Szabolcs Sándor" w:date="2025-02-20T12:21:00Z" w:initials="ST">
     <w:p>
       <w:pPr>
         <w:pStyle w:val="Jegyzetszveg"/>
@@ -6254,7 +5737,7 @@
       </w:r>
     </w:p>
   </w:comment>
-  <w:comment w:id="25" w:author="Dr. Taba Szabolcs Sándor" w:date="2025-02-20T12:23:00Z" w:initials="ST">
+  <w:comment w:id="23" w:author="Dr. Taba Szabolcs Sándor" w:date="2025-02-20T12:23:00Z" w:initials="ST">
     <w:p>
       <w:pPr>
         <w:pStyle w:val="Jegyzetszveg"/>
@@ -6341,7 +5824,7 @@
           <v:stroke joinstyle="miter"/>
           <v:path gradientshapeok="t" o:connecttype="rect"/>
         </v:shapetype>
-        <v:shape id="Frame1" o:spid="_x0000_s1027" type="#_x0000_t202" style="position:absolute;margin-left:-700.7pt;margin-top:.05pt;width:1.15pt;height:1.15pt;z-index:251658752;visibility:visible;mso-wrap-style:square;mso-wrap-distance-left:0;mso-wrap-distance-top:0;mso-wrap-distance-right:0;mso-wrap-distance-bottom:0;mso-position-horizontal:right;mso-position-horizontal-relative:margin;mso-position-vertical:absolute;mso-position-vertical-relative:text;v-text-anchor:top" o:gfxdata="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" stroked="f">
+        <v:shape id="Frame1" o:spid="_x0000_s1027" type="#_x0000_t202" style="position:absolute;margin-left:-750.75pt;margin-top:.05pt;width:1.15pt;height:1.15pt;z-index:251658752;visibility:visible;mso-wrap-style:square;mso-wrap-distance-left:0;mso-wrap-distance-top:0;mso-wrap-distance-right:0;mso-wrap-distance-bottom:0;mso-position-horizontal:right;mso-position-horizontal-relative:margin;mso-position-vertical:absolute;mso-position-vertical-relative:text;v-text-anchor:top" o:gfxdata="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" stroked="f">
           <v:fill opacity="0"/>
           <v:textbox style="mso-fit-shape-to-text:t" inset="0,0,0,0">
             <w:txbxContent>
@@ -6443,7 +5926,7 @@
           <v:stroke joinstyle="miter"/>
           <v:path gradientshapeok="t" o:connecttype="rect"/>
         </v:shapetype>
-        <v:shape id="Frame2" o:spid="_x0000_s1026" type="#_x0000_t202" style="position:absolute;margin-left:-548.1pt;margin-top:.05pt;width:12.05pt;height:13.8pt;z-index:251656704;visibility:visible;mso-wrap-style:square;mso-wrap-distance-left:0;mso-wrap-distance-top:0;mso-wrap-distance-right:0;mso-wrap-distance-bottom:0;mso-position-horizontal:right;mso-position-horizontal-relative:margin;mso-position-vertical:absolute;mso-position-vertical-relative:text;v-text-anchor:top" o:gfxdata="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" o:allowincell="f" stroked="f">
+        <v:shape id="Frame2" o:spid="_x0000_s1026" type="#_x0000_t202" style="position:absolute;margin-left:-587.25pt;margin-top:.05pt;width:12.05pt;height:13.8pt;z-index:251656704;visibility:visible;mso-wrap-style:square;mso-wrap-distance-left:0;mso-wrap-distance-top:0;mso-wrap-distance-right:0;mso-wrap-distance-bottom:0;mso-position-horizontal:right;mso-position-horizontal-relative:margin;mso-position-vertical:absolute;mso-position-vertical-relative:text;v-text-anchor:top" o:gfxdata="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" o:allowincell="f" stroked="f">
           <v:fill opacity="0"/>
           <v:textbox style="mso-fit-shape-to-text:t" inset="0,0,0,0">
             <w:txbxContent>
@@ -6545,7 +6028,7 @@
           <v:stroke joinstyle="miter"/>
           <v:path gradientshapeok="t" o:connecttype="rect"/>
         </v:shapetype>
-        <v:shape id="_x0000_s1025" type="#_x0000_t202" style="position:absolute;margin-left:-548.1pt;margin-top:.05pt;width:12.05pt;height:13.8pt;z-index:251657728;visibility:visible;mso-wrap-style:square;mso-wrap-distance-left:0;mso-wrap-distance-top:0;mso-wrap-distance-right:0;mso-wrap-distance-bottom:0;mso-position-horizontal:right;mso-position-horizontal-relative:margin;mso-position-vertical:absolute;mso-position-vertical-relative:text;v-text-anchor:top" o:gfxdata="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" o:allowincell="f" stroked="f">
+        <v:shape id="_x0000_s1025" type="#_x0000_t202" style="position:absolute;margin-left:-587.25pt;margin-top:.05pt;width:12.05pt;height:13.8pt;z-index:251657728;visibility:visible;mso-wrap-style:square;mso-wrap-distance-left:0;mso-wrap-distance-top:0;mso-wrap-distance-right:0;mso-wrap-distance-bottom:0;mso-position-horizontal:right;mso-position-horizontal-relative:margin;mso-position-vertical:absolute;mso-position-vertical-relative:text;v-text-anchor:top" o:gfxdata="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" o:allowincell="f" stroked="f">
           <v:fill opacity="0"/>
           <v:textbox style="mso-fit-shape-to-text:t" inset="0,0,0,0">
             <w:txbxContent>
@@ -6637,7 +6120,6 @@
     <w:r>
       <w:tab/>
     </w:r>
-    <w:proofErr w:type="spellStart"/>
     <w:r>
       <w:rPr>
         <w:i/>
@@ -6645,7 +6127,7 @@
       </w:rPr>
       <w:t>band</w:t>
     </w:r>
-    <w:ins w:id="64" w:author="Dr. Taba Szabolcs Sándor" w:date="2025-02-21T20:24:00Z" w16du:dateUtc="2025-02-21T19:24:00Z">
+    <w:ins w:id="62" w:author="Dr. Taba Szabolcs Sándor" w:date="2025-02-21T20:24:00Z" w16du:dateUtc="2025-02-21T19:24:00Z">
       <w:r>
         <w:rPr>
           <w:i/>
@@ -6654,7 +6136,7 @@
         <w:t>IT</w:t>
       </w:r>
     </w:ins>
-    <w:del w:id="65" w:author="Dr. Taba Szabolcs Sándor" w:date="2025-02-21T20:24:00Z" w16du:dateUtc="2025-02-21T19:24:00Z">
+    <w:del w:id="63" w:author="Dr. Taba Szabolcs Sándor" w:date="2025-02-21T20:24:00Z" w16du:dateUtc="2025-02-21T19:24:00Z">
       <w:r>
         <w:rPr>
           <w:i/>
@@ -6670,7 +6152,6 @@
       </w:rPr>
       <w:t>s</w:t>
     </w:r>
-    <w:proofErr w:type="spellEnd"/>
   </w:p>
 </w:hdr>
 </file>
@@ -6696,7 +6177,6 @@
     <w:r>
       <w:tab/>
     </w:r>
-    <w:proofErr w:type="spellStart"/>
     <w:r>
       <w:rPr>
         <w:i/>
@@ -6704,7 +6184,6 @@
       </w:rPr>
       <w:t>bandits</w:t>
     </w:r>
-    <w:proofErr w:type="spellEnd"/>
   </w:p>
 </w:hdr>
 </file>

</xml_diff>